<commit_message>
Not sure why all of these are shown up, but I guess I own them all so why not
</commit_message>
<xml_diff>
--- a/src/main/resources/HELP/GolfDBExplained.docx
+++ b/src/main/resources/HELP/GolfDBExplained.docx
@@ -297,11 +297,14 @@
       </w:r>
     </w:p>
     <w:p/>
-    <w:p>
+    <w:p/>
+    <w:p>
+      <w:r>
+        <w:t xml:space="preserve">Left off here. </w:t>
+      </w:r>
       <w:bookmarkStart w:id="0" w:name="_GoBack"/>
       <w:bookmarkEnd w:id="0"/>
     </w:p>
-    <w:p/>
     <w:p/>
     <w:p>
       <w:pPr>
@@ -3201,6 +3204,7 @@
     <w:lsdException w:name="HTML Sample" w:semiHidden="1" w:unhideWhenUsed="1"/>
     <w:lsdException w:name="HTML Typewriter" w:semiHidden="1" w:unhideWhenUsed="1"/>
     <w:lsdException w:name="HTML Variable" w:semiHidden="1" w:unhideWhenUsed="1"/>
+    <w:lsdException w:name="Normal Table" w:semiHidden="1" w:unhideWhenUsed="1"/>
     <w:lsdException w:name="annotation subject" w:semiHidden="1" w:unhideWhenUsed="1"/>
     <w:lsdException w:name="No List" w:semiHidden="1" w:unhideWhenUsed="1"/>
     <w:lsdException w:name="Outline List 1" w:semiHidden="1" w:unhideWhenUsed="1"/>
@@ -3245,6 +3249,7 @@
     <w:lsdException w:name="Table Professional" w:semiHidden="1" w:unhideWhenUsed="1"/>
     <w:lsdException w:name="Table Subtle 1" w:semiHidden="1" w:unhideWhenUsed="1"/>
     <w:lsdException w:name="Table Subtle 2" w:semiHidden="1" w:unhideWhenUsed="1"/>
+    <w:lsdException w:name="Table Web 1" w:semiHidden="1" w:unhideWhenUsed="1"/>
     <w:lsdException w:name="Table Web 2" w:semiHidden="1" w:unhideWhenUsed="1"/>
     <w:lsdException w:name="Table Web 3" w:semiHidden="1" w:unhideWhenUsed="1"/>
     <w:lsdException w:name="Balloon Text" w:semiHidden="1" w:unhideWhenUsed="1"/>

</xml_diff>

<commit_message>
Modified the GoldDBExplained Document
Added a section for Annotations.
</commit_message>
<xml_diff>
--- a/src/main/resources/HELP/GolfDBExplained.docx
+++ b/src/main/resources/HELP/GolfDBExplained.docx
@@ -233,11 +233,9 @@
       <w:r>
         <w:t xml:space="preserve">Spring contains support for JDBC, </w:t>
       </w:r>
-      <w:proofErr w:type="spellStart"/>
-      <w:r>
-        <w:t>Hibwernate</w:t>
-      </w:r>
-      <w:proofErr w:type="spellEnd"/>
+      <w:r>
+        <w:t>Hibernate</w:t>
+      </w:r>
       <w:r>
         <w:t xml:space="preserve">, </w:t>
       </w:r>
@@ -302,890 +300,1804 @@
       <w:r>
         <w:t xml:space="preserve">Left off here. </w:t>
       </w:r>
+    </w:p>
+    <w:p/>
+    <w:p>
+      <w:pPr>
+        <w:pStyle w:val="Heading1"/>
+      </w:pPr>
+      <w:r>
+        <w:t>Golf Program Explained</w:t>
+      </w:r>
+    </w:p>
+    <w:p/>
+    <w:p>
+      <w:pPr>
+        <w:pStyle w:val="Heading2"/>
+      </w:pPr>
+      <w:r>
+        <w:t>The Main Program</w:t>
+      </w:r>
+    </w:p>
+    <w:p/>
+    <w:p>
+      <w:r>
+        <w:lastRenderedPageBreak/>
+        <w:t>The first class you will encounter is the MainApp.java. It has just one method the main method.  It gets everything started.  In order for a class to be an executable it must have a method with the following signature</w:t>
+      </w:r>
+    </w:p>
+    <w:p>
+      <w:r>
+        <w:t xml:space="preserve"> public static void main(String[] </w:t>
+      </w:r>
+      <w:proofErr w:type="spellStart"/>
+      <w:r>
+        <w:t>args</w:t>
+      </w:r>
+      <w:proofErr w:type="spellEnd"/>
+      <w:r>
+        <w:t>)</w:t>
+      </w:r>
+    </w:p>
+    <w:p/>
+    <w:p>
+      <w:r>
+        <w:t xml:space="preserve">Spring provides this class </w:t>
+      </w:r>
+      <w:proofErr w:type="spellStart"/>
+      <w:r>
+        <w:t>GenericXmlApplicationContext</w:t>
+      </w:r>
+      <w:proofErr w:type="spellEnd"/>
+      <w:r>
+        <w:t xml:space="preserve"> for free when you add a spring-core dependency to the maven pom.xml</w:t>
+      </w:r>
+    </w:p>
+    <w:p>
+      <w:pPr>
+        <w:spacing w:after="0" w:line="240" w:lineRule="auto"/>
+      </w:pPr>
+    </w:p>
+    <w:p>
+      <w:pPr>
+        <w:spacing w:after="0" w:line="240" w:lineRule="auto"/>
+      </w:pPr>
+      <w:r>
+        <w:t>&lt;dependency&gt;</w:t>
+      </w:r>
+    </w:p>
+    <w:p>
+      <w:pPr>
+        <w:spacing w:after="0" w:line="240" w:lineRule="auto"/>
+      </w:pPr>
+      <w:r>
+        <w:t xml:space="preserve">            &lt;</w:t>
+      </w:r>
+      <w:proofErr w:type="spellStart"/>
+      <w:r>
+        <w:t>groupId</w:t>
+      </w:r>
+      <w:proofErr w:type="spellEnd"/>
+      <w:r>
+        <w:t>&gt;</w:t>
+      </w:r>
+      <w:proofErr w:type="spellStart"/>
+      <w:r>
+        <w:t>org.springframework</w:t>
+      </w:r>
+      <w:proofErr w:type="spellEnd"/>
+      <w:r>
+        <w:t>&lt;/</w:t>
+      </w:r>
+      <w:proofErr w:type="spellStart"/>
+      <w:r>
+        <w:t>groupId</w:t>
+      </w:r>
+      <w:proofErr w:type="spellEnd"/>
+      <w:r>
+        <w:t>&gt;</w:t>
+      </w:r>
+    </w:p>
+    <w:p>
+      <w:pPr>
+        <w:spacing w:after="0" w:line="240" w:lineRule="auto"/>
+      </w:pPr>
+      <w:r>
+        <w:t xml:space="preserve">            &lt;</w:t>
+      </w:r>
+      <w:proofErr w:type="spellStart"/>
+      <w:r>
+        <w:t>artifactId</w:t>
+      </w:r>
+      <w:proofErr w:type="spellEnd"/>
+      <w:r>
+        <w:t>&gt;spring-core&lt;/</w:t>
+      </w:r>
+      <w:proofErr w:type="spellStart"/>
+      <w:r>
+        <w:t>artifactId</w:t>
+      </w:r>
+      <w:proofErr w:type="spellEnd"/>
+      <w:r>
+        <w:t>&gt;</w:t>
+      </w:r>
+    </w:p>
+    <w:p>
+      <w:pPr>
+        <w:spacing w:after="0" w:line="240" w:lineRule="auto"/>
+      </w:pPr>
+      <w:r>
+        <w:t xml:space="preserve">            &lt;version&gt;3.1.0.RELEASE&lt;/version&gt;</w:t>
+      </w:r>
+    </w:p>
+    <w:p>
+      <w:pPr>
+        <w:spacing w:after="0" w:line="240" w:lineRule="auto"/>
+      </w:pPr>
+      <w:r>
+        <w:t xml:space="preserve">  &lt;/dependency&gt;</w:t>
+      </w:r>
+    </w:p>
+    <w:p>
+      <w:pPr>
+        <w:spacing w:after="0" w:line="240" w:lineRule="auto"/>
+      </w:pPr>
+    </w:p>
+    <w:p>
+      <w:pPr>
+        <w:spacing w:after="0" w:line="240" w:lineRule="auto"/>
+      </w:pPr>
+      <w:r>
+        <w:t>This places a jar file in your home directory under a folder .m2/repository/</w:t>
+      </w:r>
+      <w:proofErr w:type="spellStart"/>
+      <w:r>
+        <w:t>org.springframework</w:t>
+      </w:r>
+      <w:proofErr w:type="spellEnd"/>
+      <w:r>
+        <w:t>/spring-core/3.1.0.RELEASE</w:t>
+      </w:r>
+    </w:p>
+    <w:p>
+      <w:pPr>
+        <w:spacing w:after="0" w:line="240" w:lineRule="auto"/>
+      </w:pPr>
+    </w:p>
+    <w:p>
+      <w:pPr>
+        <w:spacing w:after="0" w:line="240" w:lineRule="auto"/>
+      </w:pPr>
+      <w:r>
+        <w:t xml:space="preserve">The </w:t>
+      </w:r>
+      <w:proofErr w:type="spellStart"/>
+      <w:r>
+        <w:t>GenericXmlApplicationContext</w:t>
+      </w:r>
+      <w:proofErr w:type="spellEnd"/>
+      <w:r>
+        <w:t xml:space="preserve"> reads an xml file from the </w:t>
+      </w:r>
+      <w:proofErr w:type="spellStart"/>
+      <w:r>
+        <w:t>classpath</w:t>
+      </w:r>
+      <w:proofErr w:type="spellEnd"/>
+      <w:r>
+        <w:t xml:space="preserve"> : app-contact.xml . The file can be anything you want, you define it i</w:t>
+      </w:r>
+      <w:r>
+        <w:t xml:space="preserve">n the call to </w:t>
+      </w:r>
+      <w:proofErr w:type="spellStart"/>
+      <w:r>
+        <w:t>GenericXmlApplica</w:t>
+      </w:r>
+      <w:r>
+        <w:t>tionContext</w:t>
+      </w:r>
+      <w:proofErr w:type="spellEnd"/>
+      <w:r>
+        <w:t xml:space="preserve">. </w:t>
+      </w:r>
+    </w:p>
+    <w:p>
+      <w:pPr>
+        <w:spacing w:after="0" w:line="240" w:lineRule="auto"/>
+      </w:pPr>
+    </w:p>
+    <w:p>
+      <w:pPr>
+        <w:spacing w:after="0" w:line="240" w:lineRule="auto"/>
+      </w:pPr>
+      <w:r>
+        <w:t xml:space="preserve"> </w:t>
+      </w:r>
+      <w:r>
+        <w:tab/>
+      </w:r>
+      <w:r>
+        <w:t xml:space="preserve">This loads up a Spring context. The Spring context is beyond the scope of this document, but it provides a run time environment much like the JVM, but as you will see is more complex.   The refresh begins to load the Spring context, and reads the xml file which instructs it to do some things.  Number 1 is </w:t>
+      </w:r>
+      <w:r>
+        <w:t xml:space="preserve">read in the </w:t>
+      </w:r>
+      <w:proofErr w:type="spellStart"/>
+      <w:r>
+        <w:t>xsd</w:t>
+      </w:r>
+      <w:proofErr w:type="spellEnd"/>
+      <w:r>
+        <w:t xml:space="preserve"> files that will validate the structure of xml files that can be used.  </w:t>
+      </w:r>
+    </w:p>
+    <w:p>
+      <w:pPr>
+        <w:spacing w:after="0" w:line="240" w:lineRule="auto"/>
+      </w:pPr>
+    </w:p>
+    <w:p>
+      <w:pPr>
+        <w:spacing w:after="0" w:line="240" w:lineRule="auto"/>
+        <w:ind w:firstLine="720"/>
+      </w:pPr>
+      <w:r>
+        <w:t xml:space="preserve">Secondly we need to define the  </w:t>
+      </w:r>
+      <w:proofErr w:type="spellStart"/>
+      <w:r>
+        <w:t>datasource</w:t>
+      </w:r>
+      <w:proofErr w:type="spellEnd"/>
+      <w:r>
+        <w:t xml:space="preserve"> </w:t>
+      </w:r>
+      <w:r>
+        <w:t>that will provide the connection</w:t>
+      </w:r>
+      <w:r>
+        <w:t xml:space="preserve"> parameters to </w:t>
+      </w:r>
+      <w:proofErr w:type="spellStart"/>
+      <w:r>
+        <w:t>postgres</w:t>
+      </w:r>
+      <w:proofErr w:type="spellEnd"/>
+      <w:r>
+        <w:t>.  The username and password are configurable per developer.  Postgres alwa</w:t>
+      </w:r>
+      <w:r>
+        <w:t>y</w:t>
+      </w:r>
+      <w:r>
+        <w:t xml:space="preserve">s runs on port 5432.  This can be changed in </w:t>
+      </w:r>
+      <w:proofErr w:type="spellStart"/>
+      <w:r>
+        <w:t>postgres</w:t>
+      </w:r>
+      <w:proofErr w:type="spellEnd"/>
+      <w:r>
+        <w:t xml:space="preserve">, and is configurable in Hibernate as well.   It uses JDBC as its underlying mining engine so it is defined as well. </w:t>
+      </w:r>
+    </w:p>
+    <w:p>
+      <w:pPr>
+        <w:spacing w:after="0" w:line="240" w:lineRule="auto"/>
+      </w:pPr>
+    </w:p>
+    <w:p>
+      <w:pPr>
+        <w:spacing w:after="0" w:line="240" w:lineRule="auto"/>
+      </w:pPr>
+      <w:r>
+        <w:tab/>
+        <w:t xml:space="preserve">Thirdly with a </w:t>
+      </w:r>
+      <w:proofErr w:type="spellStart"/>
+      <w:r>
+        <w:t>dataSource</w:t>
+      </w:r>
+      <w:proofErr w:type="spellEnd"/>
+      <w:r>
+        <w:t xml:space="preserve"> defined we now can construct a Session Factory.  This is a hib</w:t>
+      </w:r>
+      <w:r>
+        <w:t xml:space="preserve">ernate session. Notice the </w:t>
+      </w:r>
+      <w:proofErr w:type="spellStart"/>
+      <w:r>
+        <w:t>data</w:t>
+      </w:r>
+      <w:r>
+        <w:t>ource</w:t>
+      </w:r>
+      <w:proofErr w:type="spellEnd"/>
+      <w:r>
+        <w:t xml:space="preserve"> is passed in .  Additionally the session will read artifacts from a property named </w:t>
+      </w:r>
+      <w:proofErr w:type="spellStart"/>
+      <w:r>
+        <w:t>packagesToScan</w:t>
+      </w:r>
+      <w:proofErr w:type="spellEnd"/>
+      <w:r>
+        <w:t xml:space="preserve">. There can be many packages , here we define only one because that is all we have provided Spring components for.  </w:t>
+      </w:r>
+      <w:r>
+        <w:t xml:space="preserve"> This is a Spring file that will be stored in Springs Context</w:t>
+      </w:r>
+      <w:r>
+        <w:t xml:space="preserve"> and can be retrieved with </w:t>
+      </w:r>
+      <w:proofErr w:type="spellStart"/>
+      <w:r>
+        <w:t>getBean</w:t>
+      </w:r>
+      <w:proofErr w:type="spellEnd"/>
+      <w:r>
+        <w:t>(“</w:t>
+      </w:r>
+      <w:proofErr w:type="spellStart"/>
+      <w:r>
+        <w:t>contactDao</w:t>
+      </w:r>
+      <w:proofErr w:type="spellEnd"/>
+      <w:r>
+        <w:t xml:space="preserve">”) that you will see. Eliminates the need for the new operator and as we grow in our Spring knowledge, you can </w:t>
+      </w:r>
+      <w:r>
+        <w:t xml:space="preserve">inject other Spring Beans into other files. </w:t>
+      </w:r>
+    </w:p>
+    <w:p>
+      <w:pPr>
+        <w:spacing w:after="0" w:line="240" w:lineRule="auto"/>
+      </w:pPr>
+    </w:p>
+    <w:p>
+      <w:pPr>
+        <w:pStyle w:val="Heading3"/>
+      </w:pPr>
+      <w:r>
+        <w:t>Spring Annotations</w:t>
+      </w:r>
+    </w:p>
+    <w:p>
+      <w:pPr>
+        <w:spacing w:after="0" w:line="240" w:lineRule="auto"/>
+      </w:pPr>
+      <w:r>
+        <w:t>Spring defines 4 annotations</w:t>
+      </w:r>
+      <w:r>
+        <w:t>.  You will see these 4 annotations defined in various classes in this application.  @</w:t>
+      </w:r>
+      <w:proofErr w:type="spellStart"/>
+      <w:r>
+        <w:t>Componet</w:t>
+      </w:r>
+      <w:proofErr w:type="spellEnd"/>
+      <w:r>
+        <w:t xml:space="preserve"> was an annotation defined in Spring 2.0.  Spring 2.5 introduced the remaining 3 annotations. </w:t>
+      </w:r>
+    </w:p>
+    <w:p>
+      <w:pPr>
+        <w:spacing w:after="0" w:line="240" w:lineRule="auto"/>
+      </w:pPr>
+    </w:p>
+    <w:p>
+      <w:pPr>
+        <w:spacing w:after="0" w:line="240" w:lineRule="auto"/>
+      </w:pPr>
+    </w:p>
+    <w:p>
+      <w:pPr>
+        <w:shd w:val="clear" w:color="auto" w:fill="EFF0F1"/>
+        <w:tabs>
+          <w:tab w:val="left" w:pos="916"/>
+          <w:tab w:val="left" w:pos="1832"/>
+          <w:tab w:val="left" w:pos="2748"/>
+          <w:tab w:val="left" w:pos="3664"/>
+          <w:tab w:val="left" w:pos="4580"/>
+          <w:tab w:val="left" w:pos="5496"/>
+          <w:tab w:val="left" w:pos="6412"/>
+          <w:tab w:val="left" w:pos="7328"/>
+          <w:tab w:val="left" w:pos="8244"/>
+          <w:tab w:val="left" w:pos="9160"/>
+          <w:tab w:val="left" w:pos="10076"/>
+          <w:tab w:val="left" w:pos="10992"/>
+          <w:tab w:val="left" w:pos="11908"/>
+          <w:tab w:val="left" w:pos="12824"/>
+          <w:tab w:val="left" w:pos="13740"/>
+          <w:tab w:val="left" w:pos="14656"/>
+        </w:tabs>
+        <w:spacing w:after="0" w:line="240" w:lineRule="auto"/>
+        <w:rPr>
+          <w:rFonts w:ascii="Consolas" w:eastAsia="Times New Roman" w:hAnsi="Consolas" w:cs="Consolas"/>
+          <w:color w:val="303336"/>
+          <w:sz w:val="20"/>
+          <w:szCs w:val="20"/>
+          <w:bdr w:val="none" w:sz="0" w:space="0" w:color="auto" w:frame="1"/>
+          <w:shd w:val="clear" w:color="auto" w:fill="EFF0F1"/>
+        </w:rPr>
+      </w:pPr>
+      <w:r>
+        <w:rPr>
+          <w:rFonts w:ascii="Consolas" w:eastAsia="Times New Roman" w:hAnsi="Consolas" w:cs="Consolas"/>
+          <w:color w:val="2B91AF"/>
+          <w:sz w:val="20"/>
+          <w:szCs w:val="20"/>
+          <w:bdr w:val="none" w:sz="0" w:space="0" w:color="auto" w:frame="1"/>
+          <w:shd w:val="clear" w:color="auto" w:fill="EFF0F1"/>
+        </w:rPr>
+        <w:t>Annotation</w:t>
+      </w:r>
+      <w:r>
+        <w:rPr>
+          <w:rFonts w:ascii="Consolas" w:eastAsia="Times New Roman" w:hAnsi="Consolas" w:cs="Consolas"/>
+          <w:color w:val="303336"/>
+          <w:sz w:val="20"/>
+          <w:szCs w:val="20"/>
+          <w:bdr w:val="none" w:sz="0" w:space="0" w:color="auto" w:frame="1"/>
+          <w:shd w:val="clear" w:color="auto" w:fill="EFF0F1"/>
+        </w:rPr>
+        <w:t xml:space="preserve"> | </w:t>
+      </w:r>
+      <w:r>
+        <w:rPr>
+          <w:rFonts w:ascii="Consolas" w:eastAsia="Times New Roman" w:hAnsi="Consolas" w:cs="Consolas"/>
+          <w:color w:val="2B91AF"/>
+          <w:sz w:val="20"/>
+          <w:szCs w:val="20"/>
+          <w:bdr w:val="none" w:sz="0" w:space="0" w:color="auto" w:frame="1"/>
+          <w:shd w:val="clear" w:color="auto" w:fill="EFF0F1"/>
+        </w:rPr>
+        <w:t>Meaning</w:t>
+      </w:r>
+      <w:r>
+        <w:rPr>
+          <w:rFonts w:ascii="Consolas" w:eastAsia="Times New Roman" w:hAnsi="Consolas" w:cs="Consolas"/>
+          <w:color w:val="303336"/>
+          <w:sz w:val="20"/>
+          <w:szCs w:val="20"/>
+          <w:bdr w:val="none" w:sz="0" w:space="0" w:color="auto" w:frame="1"/>
+          <w:shd w:val="clear" w:color="auto" w:fill="EFF0F1"/>
+        </w:rPr>
+        <w:t xml:space="preserve">                                             |</w:t>
+      </w:r>
+    </w:p>
+    <w:p>
+      <w:pPr>
+        <w:shd w:val="clear" w:color="auto" w:fill="EFF0F1"/>
+        <w:tabs>
+          <w:tab w:val="left" w:pos="916"/>
+          <w:tab w:val="left" w:pos="1832"/>
+          <w:tab w:val="left" w:pos="2748"/>
+          <w:tab w:val="left" w:pos="3664"/>
+          <w:tab w:val="left" w:pos="4580"/>
+          <w:tab w:val="left" w:pos="5496"/>
+          <w:tab w:val="left" w:pos="6412"/>
+          <w:tab w:val="left" w:pos="7328"/>
+          <w:tab w:val="left" w:pos="8244"/>
+          <w:tab w:val="left" w:pos="9160"/>
+          <w:tab w:val="left" w:pos="10076"/>
+          <w:tab w:val="left" w:pos="10992"/>
+          <w:tab w:val="left" w:pos="11908"/>
+          <w:tab w:val="left" w:pos="12824"/>
+          <w:tab w:val="left" w:pos="13740"/>
+          <w:tab w:val="left" w:pos="14656"/>
+        </w:tabs>
+        <w:spacing w:after="0" w:line="240" w:lineRule="auto"/>
+        <w:rPr>
+          <w:rFonts w:ascii="Consolas" w:eastAsia="Times New Roman" w:hAnsi="Consolas" w:cs="Consolas"/>
+          <w:color w:val="303336"/>
+          <w:sz w:val="20"/>
+          <w:szCs w:val="20"/>
+          <w:bdr w:val="none" w:sz="0" w:space="0" w:color="auto" w:frame="1"/>
+          <w:shd w:val="clear" w:color="auto" w:fill="EFF0F1"/>
+        </w:rPr>
+      </w:pPr>
+      <w:r>
+        <w:rPr>
+          <w:rFonts w:ascii="Consolas" w:eastAsia="Times New Roman" w:hAnsi="Consolas" w:cs="Consolas"/>
+          <w:color w:val="303336"/>
+          <w:sz w:val="20"/>
+          <w:szCs w:val="20"/>
+          <w:bdr w:val="none" w:sz="0" w:space="0" w:color="auto" w:frame="1"/>
+          <w:shd w:val="clear" w:color="auto" w:fill="EFF0F1"/>
+        </w:rPr>
+        <w:t>+------------+-----------------------------------------------------+</w:t>
+      </w:r>
+    </w:p>
+    <w:p>
+      <w:pPr>
+        <w:shd w:val="clear" w:color="auto" w:fill="EFF0F1"/>
+        <w:tabs>
+          <w:tab w:val="left" w:pos="916"/>
+          <w:tab w:val="left" w:pos="1832"/>
+          <w:tab w:val="left" w:pos="2748"/>
+          <w:tab w:val="left" w:pos="3664"/>
+          <w:tab w:val="left" w:pos="4580"/>
+          <w:tab w:val="left" w:pos="5496"/>
+          <w:tab w:val="left" w:pos="6412"/>
+          <w:tab w:val="left" w:pos="7328"/>
+          <w:tab w:val="left" w:pos="8244"/>
+          <w:tab w:val="left" w:pos="9160"/>
+          <w:tab w:val="left" w:pos="10076"/>
+          <w:tab w:val="left" w:pos="10992"/>
+          <w:tab w:val="left" w:pos="11908"/>
+          <w:tab w:val="left" w:pos="12824"/>
+          <w:tab w:val="left" w:pos="13740"/>
+          <w:tab w:val="left" w:pos="14656"/>
+        </w:tabs>
+        <w:spacing w:after="0" w:line="240" w:lineRule="auto"/>
+        <w:rPr>
+          <w:rFonts w:ascii="Consolas" w:eastAsia="Times New Roman" w:hAnsi="Consolas" w:cs="Consolas"/>
+          <w:color w:val="303336"/>
+          <w:sz w:val="20"/>
+          <w:szCs w:val="20"/>
+          <w:bdr w:val="none" w:sz="0" w:space="0" w:color="auto" w:frame="1"/>
+          <w:shd w:val="clear" w:color="auto" w:fill="EFF0F1"/>
+        </w:rPr>
+      </w:pPr>
+      <w:r>
+        <w:rPr>
+          <w:rFonts w:ascii="Consolas" w:eastAsia="Times New Roman" w:hAnsi="Consolas" w:cs="Consolas"/>
+          <w:color w:val="303336"/>
+          <w:sz w:val="20"/>
+          <w:szCs w:val="20"/>
+          <w:bdr w:val="none" w:sz="0" w:space="0" w:color="auto" w:frame="1"/>
+          <w:shd w:val="clear" w:color="auto" w:fill="EFF0F1"/>
+        </w:rPr>
+        <w:lastRenderedPageBreak/>
+        <w:t xml:space="preserve">| </w:t>
+      </w:r>
+      <w:r>
+        <w:rPr>
+          <w:rFonts w:ascii="Consolas" w:eastAsia="Times New Roman" w:hAnsi="Consolas" w:cs="Consolas"/>
+          <w:color w:val="7D2727"/>
+          <w:sz w:val="20"/>
+          <w:szCs w:val="20"/>
+          <w:bdr w:val="none" w:sz="0" w:space="0" w:color="auto" w:frame="1"/>
+          <w:shd w:val="clear" w:color="auto" w:fill="EFF0F1"/>
+        </w:rPr>
+        <w:t>@Component</w:t>
+      </w:r>
+      <w:r>
+        <w:rPr>
+          <w:rFonts w:ascii="Consolas" w:eastAsia="Times New Roman" w:hAnsi="Consolas" w:cs="Consolas"/>
+          <w:color w:val="303336"/>
+          <w:sz w:val="20"/>
+          <w:szCs w:val="20"/>
+          <w:bdr w:val="none" w:sz="0" w:space="0" w:color="auto" w:frame="1"/>
+          <w:shd w:val="clear" w:color="auto" w:fill="EFF0F1"/>
+        </w:rPr>
+        <w:t xml:space="preserve"> | generic stereotype </w:t>
+      </w:r>
+      <w:r>
+        <w:rPr>
+          <w:rFonts w:ascii="Consolas" w:eastAsia="Times New Roman" w:hAnsi="Consolas" w:cs="Consolas"/>
+          <w:color w:val="101094"/>
+          <w:sz w:val="20"/>
+          <w:szCs w:val="20"/>
+          <w:bdr w:val="none" w:sz="0" w:space="0" w:color="auto" w:frame="1"/>
+          <w:shd w:val="clear" w:color="auto" w:fill="EFF0F1"/>
+        </w:rPr>
+        <w:t>for</w:t>
+      </w:r>
+      <w:r>
+        <w:rPr>
+          <w:rFonts w:ascii="Consolas" w:eastAsia="Times New Roman" w:hAnsi="Consolas" w:cs="Consolas"/>
+          <w:color w:val="303336"/>
+          <w:sz w:val="20"/>
+          <w:szCs w:val="20"/>
+          <w:bdr w:val="none" w:sz="0" w:space="0" w:color="auto" w:frame="1"/>
+          <w:shd w:val="clear" w:color="auto" w:fill="EFF0F1"/>
+        </w:rPr>
+        <w:t xml:space="preserve"> any </w:t>
+      </w:r>
+      <w:r>
+        <w:rPr>
+          <w:rFonts w:ascii="Consolas" w:eastAsia="Times New Roman" w:hAnsi="Consolas" w:cs="Consolas"/>
+          <w:color w:val="2B91AF"/>
+          <w:sz w:val="20"/>
+          <w:szCs w:val="20"/>
+          <w:bdr w:val="none" w:sz="0" w:space="0" w:color="auto" w:frame="1"/>
+          <w:shd w:val="clear" w:color="auto" w:fill="EFF0F1"/>
+        </w:rPr>
+        <w:t>Spring</w:t>
+      </w:r>
+      <w:r>
+        <w:rPr>
+          <w:rFonts w:ascii="Consolas" w:eastAsia="Times New Roman" w:hAnsi="Consolas" w:cs="Consolas"/>
+          <w:color w:val="303336"/>
+          <w:sz w:val="20"/>
+          <w:szCs w:val="20"/>
+          <w:bdr w:val="none" w:sz="0" w:space="0" w:color="auto" w:frame="1"/>
+          <w:shd w:val="clear" w:color="auto" w:fill="EFF0F1"/>
+        </w:rPr>
+        <w:t>-managed component |</w:t>
+      </w:r>
+    </w:p>
+    <w:p>
+      <w:pPr>
+        <w:shd w:val="clear" w:color="auto" w:fill="EFF0F1"/>
+        <w:tabs>
+          <w:tab w:val="left" w:pos="916"/>
+          <w:tab w:val="left" w:pos="1832"/>
+          <w:tab w:val="left" w:pos="2748"/>
+          <w:tab w:val="left" w:pos="3664"/>
+          <w:tab w:val="left" w:pos="4580"/>
+          <w:tab w:val="left" w:pos="5496"/>
+          <w:tab w:val="left" w:pos="6412"/>
+          <w:tab w:val="left" w:pos="7328"/>
+          <w:tab w:val="left" w:pos="8244"/>
+          <w:tab w:val="left" w:pos="9160"/>
+          <w:tab w:val="left" w:pos="10076"/>
+          <w:tab w:val="left" w:pos="10992"/>
+          <w:tab w:val="left" w:pos="11908"/>
+          <w:tab w:val="left" w:pos="12824"/>
+          <w:tab w:val="left" w:pos="13740"/>
+          <w:tab w:val="left" w:pos="14656"/>
+        </w:tabs>
+        <w:spacing w:after="0" w:line="240" w:lineRule="auto"/>
+        <w:rPr>
+          <w:rFonts w:ascii="Consolas" w:eastAsia="Times New Roman" w:hAnsi="Consolas" w:cs="Consolas"/>
+          <w:color w:val="303336"/>
+          <w:sz w:val="20"/>
+          <w:szCs w:val="20"/>
+          <w:bdr w:val="none" w:sz="0" w:space="0" w:color="auto" w:frame="1"/>
+          <w:shd w:val="clear" w:color="auto" w:fill="EFF0F1"/>
+        </w:rPr>
+      </w:pPr>
+      <w:r>
+        <w:rPr>
+          <w:rFonts w:ascii="Consolas" w:eastAsia="Times New Roman" w:hAnsi="Consolas" w:cs="Consolas"/>
+          <w:color w:val="303336"/>
+          <w:sz w:val="20"/>
+          <w:szCs w:val="20"/>
+          <w:bdr w:val="none" w:sz="0" w:space="0" w:color="auto" w:frame="1"/>
+          <w:shd w:val="clear" w:color="auto" w:fill="EFF0F1"/>
+        </w:rPr>
+        <w:t xml:space="preserve">| </w:t>
+      </w:r>
+      <w:r>
+        <w:rPr>
+          <w:rFonts w:ascii="Consolas" w:eastAsia="Times New Roman" w:hAnsi="Consolas" w:cs="Consolas"/>
+          <w:color w:val="7D2727"/>
+          <w:sz w:val="20"/>
+          <w:szCs w:val="20"/>
+          <w:bdr w:val="none" w:sz="0" w:space="0" w:color="auto" w:frame="1"/>
+          <w:shd w:val="clear" w:color="auto" w:fill="EFF0F1"/>
+        </w:rPr>
+        <w:t>@Repository</w:t>
+      </w:r>
+      <w:r>
+        <w:rPr>
+          <w:rFonts w:ascii="Consolas" w:eastAsia="Times New Roman" w:hAnsi="Consolas" w:cs="Consolas"/>
+          <w:color w:val="303336"/>
+          <w:sz w:val="20"/>
+          <w:szCs w:val="20"/>
+          <w:bdr w:val="none" w:sz="0" w:space="0" w:color="auto" w:frame="1"/>
+          <w:shd w:val="clear" w:color="auto" w:fill="EFF0F1"/>
+        </w:rPr>
+        <w:t xml:space="preserve">| stereotype </w:t>
+      </w:r>
+      <w:r>
+        <w:rPr>
+          <w:rFonts w:ascii="Consolas" w:eastAsia="Times New Roman" w:hAnsi="Consolas" w:cs="Consolas"/>
+          <w:color w:val="101094"/>
+          <w:sz w:val="20"/>
+          <w:szCs w:val="20"/>
+          <w:bdr w:val="none" w:sz="0" w:space="0" w:color="auto" w:frame="1"/>
+          <w:shd w:val="clear" w:color="auto" w:fill="EFF0F1"/>
+        </w:rPr>
+        <w:t>for</w:t>
+      </w:r>
+      <w:r>
+        <w:rPr>
+          <w:rFonts w:ascii="Consolas" w:eastAsia="Times New Roman" w:hAnsi="Consolas" w:cs="Consolas"/>
+          <w:color w:val="303336"/>
+          <w:sz w:val="20"/>
+          <w:szCs w:val="20"/>
+          <w:bdr w:val="none" w:sz="0" w:space="0" w:color="auto" w:frame="1"/>
+          <w:shd w:val="clear" w:color="auto" w:fill="EFF0F1"/>
+        </w:rPr>
+        <w:t xml:space="preserve"> persistence layer                    |</w:t>
+      </w:r>
+    </w:p>
+    <w:p>
+      <w:pPr>
+        <w:shd w:val="clear" w:color="auto" w:fill="EFF0F1"/>
+        <w:tabs>
+          <w:tab w:val="left" w:pos="916"/>
+          <w:tab w:val="left" w:pos="1832"/>
+          <w:tab w:val="left" w:pos="2748"/>
+          <w:tab w:val="left" w:pos="3664"/>
+          <w:tab w:val="left" w:pos="4580"/>
+          <w:tab w:val="left" w:pos="5496"/>
+          <w:tab w:val="left" w:pos="6412"/>
+          <w:tab w:val="left" w:pos="7328"/>
+          <w:tab w:val="left" w:pos="8244"/>
+          <w:tab w:val="left" w:pos="9160"/>
+          <w:tab w:val="left" w:pos="10076"/>
+          <w:tab w:val="left" w:pos="10992"/>
+          <w:tab w:val="left" w:pos="11908"/>
+          <w:tab w:val="left" w:pos="12824"/>
+          <w:tab w:val="left" w:pos="13740"/>
+          <w:tab w:val="left" w:pos="14656"/>
+        </w:tabs>
+        <w:spacing w:after="0" w:line="240" w:lineRule="auto"/>
+        <w:rPr>
+          <w:rFonts w:ascii="Consolas" w:eastAsia="Times New Roman" w:hAnsi="Consolas" w:cs="Consolas"/>
+          <w:color w:val="303336"/>
+          <w:sz w:val="20"/>
+          <w:szCs w:val="20"/>
+          <w:bdr w:val="none" w:sz="0" w:space="0" w:color="auto" w:frame="1"/>
+          <w:shd w:val="clear" w:color="auto" w:fill="EFF0F1"/>
+        </w:rPr>
+      </w:pPr>
+      <w:r>
+        <w:rPr>
+          <w:rFonts w:ascii="Consolas" w:eastAsia="Times New Roman" w:hAnsi="Consolas" w:cs="Consolas"/>
+          <w:color w:val="303336"/>
+          <w:sz w:val="20"/>
+          <w:szCs w:val="20"/>
+          <w:bdr w:val="none" w:sz="0" w:space="0" w:color="auto" w:frame="1"/>
+          <w:shd w:val="clear" w:color="auto" w:fill="EFF0F1"/>
+        </w:rPr>
+        <w:t xml:space="preserve">| </w:t>
+      </w:r>
+      <w:r>
+        <w:rPr>
+          <w:rFonts w:ascii="Consolas" w:eastAsia="Times New Roman" w:hAnsi="Consolas" w:cs="Consolas"/>
+          <w:color w:val="7D2727"/>
+          <w:sz w:val="20"/>
+          <w:szCs w:val="20"/>
+          <w:bdr w:val="none" w:sz="0" w:space="0" w:color="auto" w:frame="1"/>
+          <w:shd w:val="clear" w:color="auto" w:fill="EFF0F1"/>
+        </w:rPr>
+        <w:t>@Service</w:t>
+      </w:r>
+      <w:r>
+        <w:rPr>
+          <w:rFonts w:ascii="Consolas" w:eastAsia="Times New Roman" w:hAnsi="Consolas" w:cs="Consolas"/>
+          <w:color w:val="303336"/>
+          <w:sz w:val="20"/>
+          <w:szCs w:val="20"/>
+          <w:bdr w:val="none" w:sz="0" w:space="0" w:color="auto" w:frame="1"/>
+          <w:shd w:val="clear" w:color="auto" w:fill="EFF0F1"/>
+        </w:rPr>
+        <w:t xml:space="preserve">   | stereotype </w:t>
+      </w:r>
+      <w:r>
+        <w:rPr>
+          <w:rFonts w:ascii="Consolas" w:eastAsia="Times New Roman" w:hAnsi="Consolas" w:cs="Consolas"/>
+          <w:color w:val="101094"/>
+          <w:sz w:val="20"/>
+          <w:szCs w:val="20"/>
+          <w:bdr w:val="none" w:sz="0" w:space="0" w:color="auto" w:frame="1"/>
+          <w:shd w:val="clear" w:color="auto" w:fill="EFF0F1"/>
+        </w:rPr>
+        <w:t>for</w:t>
+      </w:r>
+      <w:r>
+        <w:rPr>
+          <w:rFonts w:ascii="Consolas" w:eastAsia="Times New Roman" w:hAnsi="Consolas" w:cs="Consolas"/>
+          <w:color w:val="303336"/>
+          <w:sz w:val="20"/>
+          <w:szCs w:val="20"/>
+          <w:bdr w:val="none" w:sz="0" w:space="0" w:color="auto" w:frame="1"/>
+          <w:shd w:val="clear" w:color="auto" w:fill="EFF0F1"/>
+        </w:rPr>
+        <w:t xml:space="preserve"> service layer                        |</w:t>
+      </w:r>
+    </w:p>
+    <w:p>
+      <w:pPr>
+        <w:shd w:val="clear" w:color="auto" w:fill="EFF0F1"/>
+        <w:tabs>
+          <w:tab w:val="left" w:pos="916"/>
+          <w:tab w:val="left" w:pos="1832"/>
+          <w:tab w:val="left" w:pos="2748"/>
+          <w:tab w:val="left" w:pos="3664"/>
+          <w:tab w:val="left" w:pos="4580"/>
+          <w:tab w:val="left" w:pos="5496"/>
+          <w:tab w:val="left" w:pos="6412"/>
+          <w:tab w:val="left" w:pos="7328"/>
+          <w:tab w:val="left" w:pos="8244"/>
+          <w:tab w:val="left" w:pos="9160"/>
+          <w:tab w:val="left" w:pos="10076"/>
+          <w:tab w:val="left" w:pos="10992"/>
+          <w:tab w:val="left" w:pos="11908"/>
+          <w:tab w:val="left" w:pos="12824"/>
+          <w:tab w:val="left" w:pos="13740"/>
+          <w:tab w:val="left" w:pos="14656"/>
+        </w:tabs>
+        <w:spacing w:after="0" w:line="240" w:lineRule="auto"/>
+        <w:rPr>
+          <w:rFonts w:ascii="Consolas" w:eastAsia="Times New Roman" w:hAnsi="Consolas" w:cs="Consolas"/>
+          <w:color w:val="393318"/>
+          <w:sz w:val="20"/>
+          <w:szCs w:val="20"/>
+        </w:rPr>
+      </w:pPr>
+      <w:r>
+        <w:rPr>
+          <w:rFonts w:ascii="Consolas" w:eastAsia="Times New Roman" w:hAnsi="Consolas" w:cs="Consolas"/>
+          <w:color w:val="303336"/>
+          <w:sz w:val="20"/>
+          <w:szCs w:val="20"/>
+          <w:bdr w:val="none" w:sz="0" w:space="0" w:color="auto" w:frame="1"/>
+          <w:shd w:val="clear" w:color="auto" w:fill="EFF0F1"/>
+        </w:rPr>
+        <w:t xml:space="preserve">| </w:t>
+      </w:r>
+      <w:r>
+        <w:rPr>
+          <w:rFonts w:ascii="Consolas" w:eastAsia="Times New Roman" w:hAnsi="Consolas" w:cs="Consolas"/>
+          <w:color w:val="7D2727"/>
+          <w:sz w:val="20"/>
+          <w:szCs w:val="20"/>
+          <w:bdr w:val="none" w:sz="0" w:space="0" w:color="auto" w:frame="1"/>
+          <w:shd w:val="clear" w:color="auto" w:fill="EFF0F1"/>
+        </w:rPr>
+        <w:t>@Controller</w:t>
+      </w:r>
+      <w:r>
+        <w:rPr>
+          <w:rFonts w:ascii="Consolas" w:eastAsia="Times New Roman" w:hAnsi="Consolas" w:cs="Consolas"/>
+          <w:color w:val="303336"/>
+          <w:sz w:val="20"/>
+          <w:szCs w:val="20"/>
+          <w:bdr w:val="none" w:sz="0" w:space="0" w:color="auto" w:frame="1"/>
+          <w:shd w:val="clear" w:color="auto" w:fill="EFF0F1"/>
+        </w:rPr>
+        <w:t xml:space="preserve">| stereotype </w:t>
+      </w:r>
+      <w:r>
+        <w:rPr>
+          <w:rFonts w:ascii="Consolas" w:eastAsia="Times New Roman" w:hAnsi="Consolas" w:cs="Consolas"/>
+          <w:color w:val="101094"/>
+          <w:sz w:val="20"/>
+          <w:szCs w:val="20"/>
+          <w:bdr w:val="none" w:sz="0" w:space="0" w:color="auto" w:frame="1"/>
+          <w:shd w:val="clear" w:color="auto" w:fill="EFF0F1"/>
+        </w:rPr>
+        <w:t>for</w:t>
+      </w:r>
+      <w:r>
+        <w:rPr>
+          <w:rFonts w:ascii="Consolas" w:eastAsia="Times New Roman" w:hAnsi="Consolas" w:cs="Consolas"/>
+          <w:color w:val="303336"/>
+          <w:sz w:val="20"/>
+          <w:szCs w:val="20"/>
+          <w:bdr w:val="none" w:sz="0" w:space="0" w:color="auto" w:frame="1"/>
+          <w:shd w:val="clear" w:color="auto" w:fill="EFF0F1"/>
+        </w:rPr>
+        <w:t xml:space="preserve"> presentation layer (spring-</w:t>
+      </w:r>
+      <w:proofErr w:type="spellStart"/>
+      <w:r>
+        <w:rPr>
+          <w:rFonts w:ascii="Consolas" w:eastAsia="Times New Roman" w:hAnsi="Consolas" w:cs="Consolas"/>
+          <w:color w:val="303336"/>
+          <w:sz w:val="20"/>
+          <w:szCs w:val="20"/>
+          <w:bdr w:val="none" w:sz="0" w:space="0" w:color="auto" w:frame="1"/>
+          <w:shd w:val="clear" w:color="auto" w:fill="EFF0F1"/>
+        </w:rPr>
+        <w:t>mvc</w:t>
+      </w:r>
+      <w:proofErr w:type="spellEnd"/>
+      <w:r>
+        <w:rPr>
+          <w:rFonts w:ascii="Consolas" w:eastAsia="Times New Roman" w:hAnsi="Consolas" w:cs="Consolas"/>
+          <w:color w:val="303336"/>
+          <w:sz w:val="20"/>
+          <w:szCs w:val="20"/>
+          <w:bdr w:val="none" w:sz="0" w:space="0" w:color="auto" w:frame="1"/>
+          <w:shd w:val="clear" w:color="auto" w:fill="EFF0F1"/>
+        </w:rPr>
+        <w:t>)      |</w:t>
+      </w:r>
+    </w:p>
+    <w:p>
+      <w:pPr>
+        <w:spacing w:after="0" w:line="240" w:lineRule="auto"/>
+      </w:pPr>
+    </w:p>
+    <w:p>
+      <w:pPr>
+        <w:pStyle w:val="Heading4"/>
+      </w:pPr>
+      <w:r>
+        <w:t>@Repository</w:t>
+      </w:r>
+    </w:p>
+    <w:p>
+      <w:pPr>
+        <w:spacing w:after="0" w:line="240" w:lineRule="auto"/>
+      </w:pPr>
+    </w:p>
+    <w:p>
+      <w:pPr>
+        <w:spacing w:after="0" w:line="240" w:lineRule="auto"/>
+      </w:pPr>
+      <w:r>
+        <w:t xml:space="preserve">The golf program has contacts.  Contacts define member names, home addresses and phone numbers for the members of the league.  It is expected that members </w:t>
+      </w:r>
+      <w:r>
+        <w:t xml:space="preserve">will be added to the league, removed from the league, and require editing to change addresses and phone numbers.  </w:t>
+      </w:r>
+    </w:p>
+    <w:p>
+      <w:pPr>
+        <w:spacing w:after="0" w:line="240" w:lineRule="auto"/>
+      </w:pPr>
+    </w:p>
+    <w:p>
+      <w:pPr>
+        <w:spacing w:after="0" w:line="240" w:lineRule="auto"/>
+      </w:pPr>
+      <w:r>
+        <w:t xml:space="preserve">In spring you should write all classes from interfaces. </w:t>
+      </w:r>
+    </w:p>
+    <w:p>
+      <w:pPr>
+        <w:spacing w:after="0" w:line="240" w:lineRule="auto"/>
+      </w:pPr>
+      <w:r>
+        <w:t xml:space="preserve">Hence you will see a </w:t>
+      </w:r>
+      <w:proofErr w:type="spellStart"/>
+      <w:r>
+        <w:rPr>
+          <w:b/>
+        </w:rPr>
+        <w:t>ContactDao</w:t>
+      </w:r>
+      <w:proofErr w:type="spellEnd"/>
+      <w:r>
+        <w:t>, and a</w:t>
+      </w:r>
+      <w:r>
+        <w:rPr>
+          <w:b/>
+        </w:rPr>
+        <w:t xml:space="preserve"> </w:t>
+      </w:r>
+      <w:proofErr w:type="spellStart"/>
+      <w:r>
+        <w:rPr>
+          <w:b/>
+        </w:rPr>
+        <w:t>ContactDaoImpl</w:t>
+      </w:r>
+      <w:proofErr w:type="spellEnd"/>
+      <w:r>
+        <w:t>.</w:t>
+      </w:r>
+    </w:p>
+    <w:p>
+      <w:pPr>
+        <w:spacing w:after="0" w:line="240" w:lineRule="auto"/>
+      </w:pPr>
+    </w:p>
+    <w:p>
+      <w:pPr>
+        <w:spacing w:after="0" w:line="240" w:lineRule="auto"/>
+      </w:pPr>
+      <w:r>
+        <w:t>Spring instantiates classes that are annotated with the proper annotations.  How does Spring know where to find these classes?</w:t>
+      </w:r>
+    </w:p>
+    <w:p>
+      <w:pPr>
+        <w:spacing w:after="0" w:line="240" w:lineRule="auto"/>
+      </w:pPr>
+      <w:r>
+        <w:t>Revisiting the app-context.xml file in /</w:t>
+      </w:r>
+      <w:proofErr w:type="spellStart"/>
+      <w:r>
+        <w:t>src</w:t>
+      </w:r>
+      <w:proofErr w:type="spellEnd"/>
+      <w:r>
+        <w:t xml:space="preserve">/main/resources provides the answer. When we bootstrap Spring, it finds base packages in this configuration file and scans through reflection </w:t>
+      </w:r>
+      <w:proofErr w:type="spellStart"/>
+      <w:r>
+        <w:t>instantatiates</w:t>
+      </w:r>
+      <w:proofErr w:type="spellEnd"/>
+      <w:r>
+        <w:t xml:space="preserve"> the classes.</w:t>
+      </w:r>
+    </w:p>
+    <w:p>
+      <w:pPr>
+        <w:spacing w:after="0" w:line="240" w:lineRule="auto"/>
+      </w:pPr>
+    </w:p>
+    <w:p>
+      <w:pPr>
+        <w:spacing w:after="0" w:line="240" w:lineRule="auto"/>
+      </w:pPr>
+    </w:p>
+    <w:p>
+      <w:pPr>
+        <w:spacing w:after="0" w:line="240" w:lineRule="auto"/>
+      </w:pPr>
+      <w:r>
+        <w:t>&lt;</w:t>
+      </w:r>
+      <w:proofErr w:type="spellStart"/>
+      <w:r>
+        <w:t>context:component-scan</w:t>
+      </w:r>
+      <w:proofErr w:type="spellEnd"/>
+      <w:r>
+        <w:t xml:space="preserve"> base-package="</w:t>
+      </w:r>
+      <w:proofErr w:type="spellStart"/>
+      <w:r>
+        <w:t>com.myapps.golfprogram.golfprogram.dataaccess</w:t>
+      </w:r>
+      <w:proofErr w:type="spellEnd"/>
+      <w:r>
+        <w:t>" /&gt;</w:t>
+      </w:r>
+    </w:p>
+    <w:p>
+      <w:pPr>
+        <w:spacing w:after="0" w:line="240" w:lineRule="auto"/>
+      </w:pPr>
+    </w:p>
+    <w:p>
+      <w:pPr>
+        <w:spacing w:after="0" w:line="240" w:lineRule="auto"/>
+      </w:pPr>
+    </w:p>
+    <w:p>
+      <w:pPr>
+        <w:spacing w:after="0" w:line="240" w:lineRule="auto"/>
+      </w:pPr>
+    </w:p>
+    <w:p>
+      <w:pPr>
+        <w:spacing w:after="0" w:line="240" w:lineRule="auto"/>
+      </w:pPr>
+      <w:r>
+        <w:t>@Repository("</w:t>
+      </w:r>
+      <w:proofErr w:type="spellStart"/>
+      <w:r>
+        <w:t>contactDao</w:t>
+      </w:r>
+      <w:proofErr w:type="spellEnd"/>
+      <w:r>
+        <w:t>")</w:t>
+      </w:r>
+    </w:p>
+    <w:p>
+      <w:pPr>
+        <w:spacing w:after="0" w:line="240" w:lineRule="auto"/>
+      </w:pPr>
+      <w:r>
+        <w:t>@Transactional</w:t>
+      </w:r>
+    </w:p>
+    <w:p>
+      <w:pPr>
+        <w:spacing w:after="0" w:line="240" w:lineRule="auto"/>
+      </w:pPr>
+      <w:r>
+        <w:t xml:space="preserve">public class </w:t>
+      </w:r>
+      <w:proofErr w:type="spellStart"/>
+      <w:r>
+        <w:t>ContactDaoImpl</w:t>
+      </w:r>
+      <w:proofErr w:type="spellEnd"/>
+      <w:r>
+        <w:t xml:space="preserve"> implements </w:t>
+      </w:r>
+      <w:proofErr w:type="spellStart"/>
+      <w:r>
+        <w:t>ContactDao</w:t>
+      </w:r>
+      <w:proofErr w:type="spellEnd"/>
+      <w:r>
+        <w:t>{</w:t>
+      </w:r>
+    </w:p>
+    <w:p>
+      <w:pPr>
+        <w:spacing w:after="0" w:line="240" w:lineRule="auto"/>
+      </w:pPr>
+    </w:p>
+    <w:p>
+      <w:pPr>
+        <w:spacing w:after="0" w:line="240" w:lineRule="auto"/>
+      </w:pPr>
+    </w:p>
+    <w:p>
+      <w:pPr>
+        <w:spacing w:after="0" w:line="240" w:lineRule="auto"/>
+      </w:pPr>
+      <w:r>
+        <w:t xml:space="preserve">The main method goes on to pull the class from the Spring Repository.  Each Annotated  class that is instantiated by the Spring context, is stored in a Spring Repository as a bean. </w:t>
+      </w:r>
+    </w:p>
+    <w:p>
+      <w:pPr>
+        <w:spacing w:after="0" w:line="240" w:lineRule="auto"/>
+      </w:pPr>
+    </w:p>
+    <w:p>
+      <w:pPr>
+        <w:spacing w:after="0" w:line="240" w:lineRule="auto"/>
+      </w:pPr>
+      <w:r>
+        <w:t xml:space="preserve">final </w:t>
+      </w:r>
+      <w:proofErr w:type="spellStart"/>
+      <w:r>
+        <w:t>ContactDao</w:t>
+      </w:r>
+      <w:proofErr w:type="spellEnd"/>
+      <w:r>
+        <w:t xml:space="preserve"> </w:t>
+      </w:r>
+      <w:proofErr w:type="spellStart"/>
+      <w:r>
+        <w:t>contactDao</w:t>
+      </w:r>
+      <w:proofErr w:type="spellEnd"/>
+      <w:r>
+        <w:t xml:space="preserve"> = </w:t>
+      </w:r>
+      <w:proofErr w:type="spellStart"/>
+      <w:r>
+        <w:t>ctx.getBean</w:t>
+      </w:r>
+      <w:proofErr w:type="spellEnd"/>
+      <w:r>
+        <w:t>("</w:t>
+      </w:r>
+      <w:proofErr w:type="spellStart"/>
+      <w:r>
+        <w:t>contactDao</w:t>
+      </w:r>
+      <w:proofErr w:type="spellEnd"/>
+      <w:r>
+        <w:t xml:space="preserve">", </w:t>
+      </w:r>
+      <w:proofErr w:type="spellStart"/>
+      <w:r>
+        <w:t>ContactDao.class</w:t>
+      </w:r>
+      <w:proofErr w:type="spellEnd"/>
+      <w:r>
+        <w:t>);</w:t>
+      </w:r>
+    </w:p>
+    <w:p>
+      <w:pPr>
+        <w:spacing w:after="0" w:line="240" w:lineRule="auto"/>
+      </w:pPr>
+    </w:p>
+    <w:p>
+      <w:pPr>
+        <w:spacing w:after="0" w:line="240" w:lineRule="auto"/>
+      </w:pPr>
+      <w:r>
+        <w:t xml:space="preserve">The contact bean instantiates the contact class to retrieve all contacts. </w:t>
+      </w:r>
+    </w:p>
+    <w:p>
+      <w:pPr>
+        <w:spacing w:after="0" w:line="240" w:lineRule="auto"/>
+      </w:pPr>
+    </w:p>
+    <w:p>
+      <w:pPr>
+        <w:spacing w:after="0" w:line="240" w:lineRule="auto"/>
+      </w:pPr>
+      <w:r>
+        <w:t xml:space="preserve">final List&lt;Contact&gt; contacts = </w:t>
+      </w:r>
+      <w:proofErr w:type="spellStart"/>
+      <w:r>
+        <w:t>contactDao.findAll</w:t>
+      </w:r>
+      <w:proofErr w:type="spellEnd"/>
+      <w:r>
+        <w:t>();</w:t>
+      </w:r>
+    </w:p>
+    <w:p>
+      <w:pPr>
+        <w:spacing w:after="0" w:line="240" w:lineRule="auto"/>
+      </w:pPr>
+    </w:p>
+    <w:p>
+      <w:pPr>
+        <w:spacing w:after="0" w:line="240" w:lineRule="auto"/>
+      </w:pPr>
+      <w:r>
+        <w:t xml:space="preserve">The golf Toll is not constructed with the contact list. </w:t>
+      </w:r>
+    </w:p>
+    <w:p>
+      <w:pPr>
+        <w:spacing w:after="0" w:line="240" w:lineRule="auto"/>
+      </w:pPr>
+      <w:r>
+        <w:t xml:space="preserve">        </w:t>
+      </w:r>
+      <w:proofErr w:type="spellStart"/>
+      <w:r>
+        <w:t>GolfTool</w:t>
+      </w:r>
+      <w:proofErr w:type="spellEnd"/>
+      <w:r>
+        <w:t xml:space="preserve"> </w:t>
+      </w:r>
+      <w:proofErr w:type="spellStart"/>
+      <w:r>
+        <w:t>golfTool</w:t>
+      </w:r>
+      <w:proofErr w:type="spellEnd"/>
+      <w:r>
+        <w:t xml:space="preserve"> = new </w:t>
+      </w:r>
+      <w:proofErr w:type="spellStart"/>
+      <w:r>
+        <w:t>GolfTool</w:t>
+      </w:r>
+      <w:proofErr w:type="spellEnd"/>
+      <w:r>
+        <w:t xml:space="preserve">(contacts, </w:t>
+      </w:r>
+      <w:proofErr w:type="spellStart"/>
+      <w:r>
+        <w:t>contactDao</w:t>
+      </w:r>
+      <w:proofErr w:type="spellEnd"/>
+      <w:r>
+        <w:t>);</w:t>
+      </w:r>
+    </w:p>
+    <w:p>
+      <w:pPr>
+        <w:spacing w:after="0" w:line="240" w:lineRule="auto"/>
+      </w:pPr>
+    </w:p>
+    <w:p>
+      <w:pPr>
+        <w:spacing w:after="0" w:line="240" w:lineRule="auto"/>
+      </w:pPr>
+    </w:p>
+    <w:p>
+      <w:pPr>
+        <w:spacing w:after="0" w:line="240" w:lineRule="auto"/>
+      </w:pPr>
+    </w:p>
+    <w:p>
+      <w:pPr>
+        <w:spacing w:after="0" w:line="240" w:lineRule="auto"/>
+      </w:pPr>
+      <w:r>
+        <w:t xml:space="preserve">Finally the </w:t>
+      </w:r>
+      <w:proofErr w:type="spellStart"/>
+      <w:r>
+        <w:t>GolfTool</w:t>
+      </w:r>
+      <w:proofErr w:type="spellEnd"/>
+      <w:r>
+        <w:t xml:space="preserve"> is asked to construct itself, passing in the </w:t>
+      </w:r>
+      <w:proofErr w:type="spellStart"/>
+      <w:r>
+        <w:t>ContactDao</w:t>
+      </w:r>
+      <w:proofErr w:type="spellEnd"/>
+      <w:r>
+        <w:t xml:space="preserve"> that was retrieved from the Spring Context, and passes in the contacts that were retrieved from the </w:t>
+      </w:r>
+      <w:proofErr w:type="spellStart"/>
+      <w:r>
+        <w:t>ContactDao</w:t>
+      </w:r>
+      <w:proofErr w:type="spellEnd"/>
+      <w:r>
+        <w:t xml:space="preserve">.   Which leads to a couple of TODO  things we should get to soon.   </w:t>
+      </w:r>
+    </w:p>
+    <w:p>
+      <w:pPr>
+        <w:spacing w:after="0" w:line="240" w:lineRule="auto"/>
+      </w:pPr>
+    </w:p>
+    <w:p>
+      <w:pPr>
+        <w:spacing w:after="0" w:line="240" w:lineRule="auto"/>
+      </w:pPr>
+      <w:r>
+        <w:lastRenderedPageBreak/>
+        <w:t xml:space="preserve">The First TODO is why pass in the </w:t>
+      </w:r>
+      <w:proofErr w:type="spellStart"/>
+      <w:r>
+        <w:t>ContactDao</w:t>
+      </w:r>
+      <w:proofErr w:type="spellEnd"/>
+      <w:r>
+        <w:t xml:space="preserve">, and then pass in what we got from the Dao.  . Why not just pass in the DAO, and inside the tool use the DAO to get the list of contacts. </w:t>
+      </w:r>
+    </w:p>
+    <w:p>
+      <w:pPr>
+        <w:spacing w:after="0" w:line="240" w:lineRule="auto"/>
+      </w:pPr>
+    </w:p>
+    <w:p>
+      <w:pPr>
+        <w:spacing w:after="0" w:line="240" w:lineRule="auto"/>
+      </w:pPr>
+      <w:r>
+        <w:t xml:space="preserve">The second  TODO is the look in the </w:t>
+      </w:r>
+      <w:proofErr w:type="spellStart"/>
+      <w:r>
+        <w:t>GolfTool</w:t>
+      </w:r>
+      <w:proofErr w:type="spellEnd"/>
+      <w:r>
+        <w:t xml:space="preserve"> Constructor and make some</w:t>
+      </w:r>
+      <w:r>
+        <w:t xml:space="preserve"> </w:t>
+      </w:r>
+      <w:r>
+        <w:t>good</w:t>
+      </w:r>
+      <w:r>
+        <w:t xml:space="preserve"> </w:t>
+      </w:r>
+      <w:r>
+        <w:t xml:space="preserve">programming decisions about what to do with the </w:t>
+      </w:r>
+      <w:proofErr w:type="spellStart"/>
+      <w:r>
+        <w:t>GolfView</w:t>
+      </w:r>
+      <w:proofErr w:type="spellEnd"/>
+      <w:r>
+        <w:t xml:space="preserve"> and </w:t>
+      </w:r>
+      <w:proofErr w:type="spellStart"/>
+      <w:r>
+        <w:t>GolfModel</w:t>
+      </w:r>
+      <w:proofErr w:type="spellEnd"/>
+      <w:r>
+        <w:t xml:space="preserve">.   </w:t>
+      </w:r>
+      <w:r>
+        <w:t>A constructor of any  class is designed to accept arguments and to create and populate class members</w:t>
+      </w:r>
+      <w:r>
+        <w:t xml:space="preserve"> The Golf Tool instantiates a </w:t>
+      </w:r>
+      <w:proofErr w:type="spellStart"/>
+      <w:r>
+        <w:t>GolfModel</w:t>
+      </w:r>
+      <w:proofErr w:type="spellEnd"/>
+      <w:r>
+        <w:t xml:space="preserve"> and </w:t>
+      </w:r>
+      <w:proofErr w:type="spellStart"/>
+      <w:r>
+        <w:t>GolfView</w:t>
+      </w:r>
+      <w:proofErr w:type="spellEnd"/>
+      <w:r>
+        <w:t xml:space="preserve">.  Both of these are references to objects.  References to objects of this type should not be mutable.  Once The </w:t>
+      </w:r>
+      <w:proofErr w:type="spellStart"/>
+      <w:r>
+        <w:t>GolfView</w:t>
+      </w:r>
+      <w:proofErr w:type="spellEnd"/>
+      <w:r>
+        <w:t xml:space="preserve"> is created, we would not want to ever change it.   We may update is publically accessible members, but the reference points to a memory location.   Always make references of this sort final.  </w:t>
+      </w:r>
+      <w:r>
+        <w:t>What should we have done? Declare the objects final like</w:t>
+      </w:r>
+    </w:p>
+    <w:p>
+      <w:pPr>
+        <w:spacing w:after="0" w:line="240" w:lineRule="auto"/>
+      </w:pPr>
+    </w:p>
+    <w:p>
+      <w:pPr>
+        <w:spacing w:after="0" w:line="240" w:lineRule="auto"/>
+      </w:pPr>
+      <w:r>
+        <w:t xml:space="preserve">Instead of </w:t>
+      </w:r>
+    </w:p>
+    <w:p>
+      <w:pPr>
+        <w:spacing w:after="0" w:line="240" w:lineRule="auto"/>
+      </w:pPr>
+      <w:r>
+        <w:t xml:space="preserve">private </w:t>
+      </w:r>
+      <w:proofErr w:type="spellStart"/>
+      <w:r>
+        <w:t>GolfModel</w:t>
+      </w:r>
+      <w:proofErr w:type="spellEnd"/>
+      <w:r>
+        <w:t xml:space="preserve"> </w:t>
+      </w:r>
+      <w:proofErr w:type="spellStart"/>
+      <w:r>
+        <w:t>golfModel</w:t>
+      </w:r>
+      <w:proofErr w:type="spellEnd"/>
+      <w:r>
+        <w:t>;</w:t>
+      </w:r>
+    </w:p>
+    <w:p>
+      <w:pPr>
+        <w:spacing w:after="0" w:line="240" w:lineRule="auto"/>
+      </w:pPr>
+      <w:r>
+        <w:t xml:space="preserve">private </w:t>
+      </w:r>
+      <w:proofErr w:type="spellStart"/>
+      <w:r>
+        <w:t>GolfView</w:t>
+      </w:r>
+      <w:proofErr w:type="spellEnd"/>
+      <w:r>
+        <w:t xml:space="preserve"> </w:t>
+      </w:r>
+      <w:proofErr w:type="spellStart"/>
+      <w:r>
+        <w:t>golfView</w:t>
+      </w:r>
+      <w:proofErr w:type="spellEnd"/>
+      <w:r>
+        <w:t>;</w:t>
+      </w:r>
+    </w:p>
+    <w:p>
+      <w:pPr>
+        <w:spacing w:after="0" w:line="240" w:lineRule="auto"/>
+      </w:pPr>
+    </w:p>
+    <w:p>
+      <w:pPr>
+        <w:spacing w:after="0" w:line="240" w:lineRule="auto"/>
+      </w:pPr>
+      <w:r>
+        <w:t xml:space="preserve">private final </w:t>
+      </w:r>
+      <w:proofErr w:type="spellStart"/>
+      <w:r>
+        <w:t>GoflModel</w:t>
+      </w:r>
+      <w:proofErr w:type="spellEnd"/>
+      <w:r>
+        <w:t xml:space="preserve"> </w:t>
+      </w:r>
+      <w:proofErr w:type="spellStart"/>
+      <w:r>
+        <w:t>golfView</w:t>
+      </w:r>
+      <w:proofErr w:type="spellEnd"/>
+      <w:r>
+        <w:t>;</w:t>
+      </w:r>
+    </w:p>
+    <w:p>
+      <w:pPr>
+        <w:spacing w:after="0" w:line="240" w:lineRule="auto"/>
+      </w:pPr>
+      <w:r>
+        <w:t xml:space="preserve">private final </w:t>
+      </w:r>
+      <w:proofErr w:type="spellStart"/>
+      <w:r>
+        <w:t>GolfModel</w:t>
+      </w:r>
+      <w:proofErr w:type="spellEnd"/>
+      <w:r>
+        <w:t xml:space="preserve"> </w:t>
+      </w:r>
+      <w:proofErr w:type="spellStart"/>
+      <w:r>
+        <w:t>golfModel</w:t>
+      </w:r>
+      <w:proofErr w:type="spellEnd"/>
+      <w:r>
+        <w:t>;</w:t>
+      </w:r>
+    </w:p>
+    <w:p>
+      <w:pPr>
+        <w:spacing w:after="0" w:line="240" w:lineRule="auto"/>
+      </w:pPr>
+    </w:p>
+    <w:p>
+      <w:pPr>
+        <w:spacing w:after="0" w:line="240" w:lineRule="auto"/>
+      </w:pPr>
+      <w:r>
+        <w:t xml:space="preserve">In the Golf Tool Constructor </w:t>
+      </w:r>
+      <w:r>
+        <w:t xml:space="preserve">creates </w:t>
+      </w:r>
+      <w:r>
+        <w:t xml:space="preserve">these objects.  </w:t>
+      </w:r>
+    </w:p>
+    <w:p>
+      <w:pPr>
+        <w:spacing w:after="0" w:line="240" w:lineRule="auto"/>
+      </w:pPr>
+      <w:proofErr w:type="spellStart"/>
+      <w:r>
+        <w:t>golfModel</w:t>
+      </w:r>
+      <w:proofErr w:type="spellEnd"/>
+      <w:r>
+        <w:t xml:space="preserve"> = new </w:t>
+      </w:r>
+      <w:proofErr w:type="spellStart"/>
+      <w:r>
+        <w:t>GolfModel</w:t>
+      </w:r>
+      <w:proofErr w:type="spellEnd"/>
+      <w:r>
+        <w:t>(contacts);</w:t>
+      </w:r>
+    </w:p>
+    <w:p>
+      <w:pPr>
+        <w:spacing w:after="0" w:line="240" w:lineRule="auto"/>
+      </w:pPr>
+      <w:r>
+        <w:t xml:space="preserve"> </w:t>
+      </w:r>
+      <w:proofErr w:type="spellStart"/>
+      <w:r>
+        <w:t>golfView</w:t>
+      </w:r>
+      <w:proofErr w:type="spellEnd"/>
+      <w:r>
+        <w:t xml:space="preserve"> = new </w:t>
+      </w:r>
+      <w:proofErr w:type="spellStart"/>
+      <w:r>
+        <w:t>GolfView</w:t>
+      </w:r>
+      <w:proofErr w:type="spellEnd"/>
+      <w:r>
+        <w:t>(</w:t>
+      </w:r>
+      <w:proofErr w:type="spellStart"/>
+      <w:r>
+        <w:t>this,golfModel</w:t>
+      </w:r>
+      <w:proofErr w:type="spellEnd"/>
+      <w:r>
+        <w:t>);</w:t>
+      </w:r>
+    </w:p>
+    <w:p>
+      <w:pPr>
+        <w:spacing w:after="0" w:line="240" w:lineRule="auto"/>
+      </w:pPr>
+    </w:p>
+    <w:p>
+      <w:pPr>
+        <w:spacing w:after="0" w:line="240" w:lineRule="auto"/>
+      </w:pPr>
+      <w:r>
+        <w:t xml:space="preserve">Once they are created, </w:t>
+      </w:r>
+      <w:r>
+        <w:t xml:space="preserve"> any attempt to change them or create a new object with these </w:t>
+      </w:r>
+      <w:r>
+        <w:t xml:space="preserve">members </w:t>
+      </w:r>
+      <w:r>
+        <w:t xml:space="preserve">will be a compilation error.  Try if for yourself.   Create a private final String </w:t>
+      </w:r>
+      <w:proofErr w:type="spellStart"/>
+      <w:r>
+        <w:t>fooString</w:t>
+      </w:r>
+      <w:proofErr w:type="spellEnd"/>
+      <w:r>
+        <w:t xml:space="preserve"> = “foo”;  Somewhere in your program  try to set </w:t>
+      </w:r>
+      <w:proofErr w:type="spellStart"/>
+      <w:r>
+        <w:t>fooString</w:t>
+      </w:r>
+      <w:proofErr w:type="spellEnd"/>
+      <w:r>
+        <w:t xml:space="preserve"> to a different value. It will simply not compile. </w:t>
+      </w:r>
+      <w:r>
+        <w:t xml:space="preserve"> It will complain about not being able to modify a final variable. </w:t>
+      </w:r>
+    </w:p>
+    <w:p>
+      <w:pPr>
+        <w:spacing w:after="0" w:line="240" w:lineRule="auto"/>
+      </w:pPr>
+    </w:p>
+    <w:p>
+      <w:pPr>
+        <w:spacing w:after="0" w:line="240" w:lineRule="auto"/>
+      </w:pPr>
+      <w:r>
+        <w:t xml:space="preserve">Should do </w:t>
+      </w:r>
+      <w:r>
+        <w:t>the same</w:t>
+      </w:r>
+      <w:r>
+        <w:t xml:space="preserve"> thing  with </w:t>
+      </w:r>
+      <w:proofErr w:type="spellStart"/>
+      <w:r>
+        <w:t>ContactDao</w:t>
+      </w:r>
+      <w:proofErr w:type="spellEnd"/>
+      <w:r>
+        <w:t xml:space="preserve">.  We do not want a different reference to that object either. </w:t>
+      </w:r>
+    </w:p>
+    <w:p>
+      <w:pPr>
+        <w:spacing w:after="0" w:line="240" w:lineRule="auto"/>
+      </w:pPr>
+    </w:p>
+    <w:p>
+      <w:pPr>
+        <w:spacing w:after="0" w:line="240" w:lineRule="auto"/>
+      </w:pPr>
+      <w:r>
+        <w:t xml:space="preserve">Once the Golf Tool is constructed, the following 3 lines show the Contacts Frame where most of the interaction with Contact will take place.  The Main App should not be </w:t>
+      </w:r>
+      <w:r>
+        <w:t xml:space="preserve">a </w:t>
+      </w:r>
+      <w:r>
+        <w:t>controller</w:t>
+      </w:r>
+      <w:r>
+        <w:t xml:space="preserve"> for</w:t>
+      </w:r>
+      <w:r>
+        <w:t xml:space="preserve"> anything in the Golf MVC Framework  This work should take place in the  Golf Tool  and Golf View.  There should be a </w:t>
+      </w:r>
+      <w:r>
+        <w:t>method in</w:t>
+      </w:r>
+      <w:r>
+        <w:t xml:space="preserve"> the </w:t>
+      </w:r>
+      <w:r>
+        <w:t>Golf View</w:t>
+      </w:r>
+      <w:r>
+        <w:t xml:space="preserve">  that sets its size, and sets its own visibility. . The Tool will call this method to show bring the Golf View up. </w:t>
+      </w:r>
+    </w:p>
+    <w:p>
+      <w:pPr>
+        <w:spacing w:after="0" w:line="240" w:lineRule="auto"/>
+      </w:pPr>
+    </w:p>
+    <w:p>
+      <w:pPr>
+        <w:spacing w:after="0" w:line="240" w:lineRule="auto"/>
+      </w:pPr>
+      <w:r>
+        <w:t xml:space="preserve">With these changes in place </w:t>
+      </w:r>
+      <w:proofErr w:type="spellStart"/>
+      <w:r>
+        <w:t>setVisible</w:t>
+      </w:r>
+      <w:proofErr w:type="spellEnd"/>
+      <w:r>
+        <w:t xml:space="preserve"> to True brings the Golf View to life and you will see the contact panel. </w:t>
+      </w:r>
+    </w:p>
+    <w:p>
+      <w:pPr>
+        <w:spacing w:after="0" w:line="240" w:lineRule="auto"/>
+      </w:pPr>
+    </w:p>
+    <w:p>
+      <w:pPr>
+        <w:spacing w:after="0" w:line="240" w:lineRule="auto"/>
+      </w:pPr>
+    </w:p>
+    <w:p>
+      <w:pPr>
+        <w:pStyle w:val="Heading2"/>
+      </w:pPr>
+      <w:r>
+        <w:t>Model View Controller</w:t>
+      </w:r>
+    </w:p>
+    <w:p>
+      <w:pPr>
+        <w:spacing w:after="0" w:line="240" w:lineRule="auto"/>
+      </w:pPr>
+    </w:p>
+    <w:p>
+      <w:pPr>
+        <w:spacing w:after="0" w:line="240" w:lineRule="auto"/>
+      </w:pPr>
+      <w:proofErr w:type="spellStart"/>
+      <w:r>
+        <w:t>Lets</w:t>
+      </w:r>
+      <w:proofErr w:type="spellEnd"/>
+      <w:r>
+        <w:t xml:space="preserve"> look at our first example of this. </w:t>
+      </w:r>
+    </w:p>
+    <w:p>
+      <w:pPr>
+        <w:spacing w:after="0" w:line="240" w:lineRule="auto"/>
+      </w:pPr>
+      <w:r>
+        <w:t xml:space="preserve">Ideally the Controller is the traffic cop of the program.  The controller handles business logic like going to the Persistence Layer to get contacts, scores, and contact details.  The controller also handles communication between the Model and The View. When a user selects a Button for example to save contacts, we do not want to mix business logic with View , so the View notifies the tool of this save , and passes the data to be persisted along. </w:t>
+      </w:r>
+    </w:p>
+    <w:p>
+      <w:pPr>
+        <w:spacing w:after="0" w:line="240" w:lineRule="auto"/>
+      </w:pPr>
+    </w:p>
+    <w:p>
+      <w:pPr>
+        <w:spacing w:after="0" w:line="240" w:lineRule="auto"/>
+      </w:pPr>
+      <w:r>
+        <w:t>The Ideal behind the view is it can be swapped out w</w:t>
+      </w:r>
       <w:bookmarkStart w:id="0" w:name="_GoBack"/>
       <w:bookmarkEnd w:id="0"/>
-    </w:p>
-    <w:p/>
-    <w:p>
-      <w:pPr>
-        <w:pStyle w:val="Heading1"/>
-      </w:pPr>
-      <w:r>
-        <w:t>Golf Program Explained</w:t>
-      </w:r>
-    </w:p>
-    <w:p/>
-    <w:p>
-      <w:pPr>
-        <w:pStyle w:val="Heading2"/>
-      </w:pPr>
-      <w:r>
-        <w:t>The Main Program</w:t>
-      </w:r>
-    </w:p>
-    <w:p/>
-    <w:p>
-      <w:r>
-        <w:lastRenderedPageBreak/>
-        <w:t>The first class you will encounter is the MainApp.java. It has just one method the main method.  It gets everything started.  In order for a class to be an executable it must have a method with the following signature</w:t>
-      </w:r>
-    </w:p>
-    <w:p>
-      <w:r>
-        <w:t xml:space="preserve"> public static void main(String[] </w:t>
-      </w:r>
-      <w:proofErr w:type="spellStart"/>
-      <w:r>
-        <w:t>args</w:t>
-      </w:r>
-      <w:proofErr w:type="spellEnd"/>
-      <w:r>
-        <w:t>)</w:t>
-      </w:r>
-    </w:p>
-    <w:p/>
-    <w:p>
-      <w:r>
-        <w:t xml:space="preserve">Spring provides this class </w:t>
-      </w:r>
-      <w:proofErr w:type="spellStart"/>
-      <w:r>
-        <w:t>GenericXmlApplicationContext</w:t>
-      </w:r>
-      <w:proofErr w:type="spellEnd"/>
-      <w:r>
-        <w:t xml:space="preserve"> for free when you add a spring-core dependency to the maven pom.xml</w:t>
-      </w:r>
-    </w:p>
-    <w:p>
-      <w:pPr>
-        <w:spacing w:after="0" w:line="240" w:lineRule="auto"/>
-      </w:pPr>
-    </w:p>
-    <w:p>
-      <w:pPr>
-        <w:spacing w:after="0" w:line="240" w:lineRule="auto"/>
-      </w:pPr>
-      <w:r>
-        <w:t>&lt;dependency&gt;</w:t>
-      </w:r>
-    </w:p>
-    <w:p>
-      <w:pPr>
-        <w:spacing w:after="0" w:line="240" w:lineRule="auto"/>
-      </w:pPr>
-      <w:r>
-        <w:t xml:space="preserve">            &lt;</w:t>
-      </w:r>
-      <w:proofErr w:type="spellStart"/>
-      <w:r>
-        <w:t>groupId</w:t>
-      </w:r>
-      <w:proofErr w:type="spellEnd"/>
-      <w:r>
-        <w:t>&gt;</w:t>
-      </w:r>
-      <w:proofErr w:type="spellStart"/>
-      <w:r>
-        <w:t>org.springframework</w:t>
-      </w:r>
-      <w:proofErr w:type="spellEnd"/>
-      <w:r>
-        <w:t>&lt;/</w:t>
-      </w:r>
-      <w:proofErr w:type="spellStart"/>
-      <w:r>
-        <w:t>groupId</w:t>
-      </w:r>
-      <w:proofErr w:type="spellEnd"/>
-      <w:r>
-        <w:t>&gt;</w:t>
-      </w:r>
-    </w:p>
-    <w:p>
-      <w:pPr>
-        <w:spacing w:after="0" w:line="240" w:lineRule="auto"/>
-      </w:pPr>
-      <w:r>
-        <w:t xml:space="preserve">            &lt;</w:t>
-      </w:r>
-      <w:proofErr w:type="spellStart"/>
-      <w:r>
-        <w:t>artifactId</w:t>
-      </w:r>
-      <w:proofErr w:type="spellEnd"/>
-      <w:r>
-        <w:t>&gt;spring-core&lt;/</w:t>
-      </w:r>
-      <w:proofErr w:type="spellStart"/>
-      <w:r>
-        <w:t>artifactId</w:t>
-      </w:r>
-      <w:proofErr w:type="spellEnd"/>
-      <w:r>
-        <w:t>&gt;</w:t>
-      </w:r>
-    </w:p>
-    <w:p>
-      <w:pPr>
-        <w:spacing w:after="0" w:line="240" w:lineRule="auto"/>
-      </w:pPr>
-      <w:r>
-        <w:t xml:space="preserve">            &lt;version&gt;3.1.0.RELEASE&lt;/version&gt;</w:t>
-      </w:r>
-    </w:p>
-    <w:p>
-      <w:pPr>
-        <w:spacing w:after="0" w:line="240" w:lineRule="auto"/>
-      </w:pPr>
-      <w:r>
-        <w:t xml:space="preserve">  &lt;/dependency&gt;</w:t>
-      </w:r>
-    </w:p>
-    <w:p>
-      <w:pPr>
-        <w:spacing w:after="0" w:line="240" w:lineRule="auto"/>
-      </w:pPr>
-    </w:p>
-    <w:p>
-      <w:pPr>
-        <w:spacing w:after="0" w:line="240" w:lineRule="auto"/>
-      </w:pPr>
-      <w:r>
-        <w:t>This places a jar file in your home directory under a folder .m2/repository/</w:t>
-      </w:r>
-      <w:proofErr w:type="spellStart"/>
-      <w:r>
-        <w:t>org.springframework</w:t>
-      </w:r>
-      <w:proofErr w:type="spellEnd"/>
-      <w:r>
-        <w:t>/spring-core/3.1.0.RELEASE</w:t>
-      </w:r>
-    </w:p>
-    <w:p>
-      <w:pPr>
-        <w:spacing w:after="0" w:line="240" w:lineRule="auto"/>
-      </w:pPr>
-    </w:p>
-    <w:p>
-      <w:pPr>
-        <w:spacing w:after="0" w:line="240" w:lineRule="auto"/>
-      </w:pPr>
-      <w:r>
-        <w:t xml:space="preserve">The </w:t>
-      </w:r>
-      <w:proofErr w:type="spellStart"/>
-      <w:r>
-        <w:t>GenericXmlApplicationContext</w:t>
-      </w:r>
-      <w:proofErr w:type="spellEnd"/>
-      <w:r>
-        <w:t xml:space="preserve"> reads an xml file from the </w:t>
-      </w:r>
-      <w:proofErr w:type="spellStart"/>
-      <w:r>
-        <w:t>classpath</w:t>
-      </w:r>
-      <w:proofErr w:type="spellEnd"/>
-      <w:r>
-        <w:t xml:space="preserve"> : app-contact.xml . The file can be anything you want, you define it in the call to </w:t>
-      </w:r>
-      <w:proofErr w:type="spellStart"/>
-      <w:r>
-        <w:t>GenericXmlApplicaitionContext</w:t>
-      </w:r>
-      <w:proofErr w:type="spellEnd"/>
-      <w:r>
-        <w:t xml:space="preserve">.  This loads up a Spring context. The Spring context is beyond the scope of this document, but it provides a run time environment much like the JVM, but as you will see is more complex.   The refresh begins to load the Spring context, and reads the xml file which instructs it to do some things.  Number 1 is </w:t>
-      </w:r>
-      <w:r>
-        <w:t xml:space="preserve">read in the </w:t>
-      </w:r>
-      <w:proofErr w:type="spellStart"/>
-      <w:r>
-        <w:t>xsd</w:t>
-      </w:r>
-      <w:proofErr w:type="spellEnd"/>
-      <w:r>
-        <w:t xml:space="preserve"> files that will validate the structure of xml files that can be used.  </w:t>
-      </w:r>
-    </w:p>
-    <w:p>
-      <w:pPr>
-        <w:spacing w:after="0" w:line="240" w:lineRule="auto"/>
-      </w:pPr>
-    </w:p>
-    <w:p>
-      <w:pPr>
-        <w:spacing w:after="0" w:line="240" w:lineRule="auto"/>
-        <w:ind w:firstLine="720"/>
-      </w:pPr>
-      <w:r>
-        <w:t xml:space="preserve">Secondly we need to define the  </w:t>
-      </w:r>
-      <w:proofErr w:type="spellStart"/>
-      <w:r>
-        <w:t>datasource</w:t>
-      </w:r>
-      <w:proofErr w:type="spellEnd"/>
-      <w:r>
-        <w:t xml:space="preserve"> that will provide the connection parameters to </w:t>
-      </w:r>
-      <w:proofErr w:type="spellStart"/>
-      <w:r>
-        <w:t>postgres</w:t>
-      </w:r>
-      <w:proofErr w:type="spellEnd"/>
-      <w:r>
-        <w:t xml:space="preserve">.  The username and password are configurable per developer.  Postgres </w:t>
-      </w:r>
-      <w:proofErr w:type="spellStart"/>
-      <w:r>
-        <w:t>alwas</w:t>
-      </w:r>
-      <w:proofErr w:type="spellEnd"/>
-      <w:r>
-        <w:t xml:space="preserve"> runs on port 5432.  This can be changed in </w:t>
-      </w:r>
-      <w:proofErr w:type="spellStart"/>
-      <w:r>
-        <w:t>postgres</w:t>
-      </w:r>
-      <w:proofErr w:type="spellEnd"/>
-      <w:r>
-        <w:t xml:space="preserve">, and is configurable in Hibernate as well.   It uses JDBC as its underlying mining engine so it is defined as well. </w:t>
-      </w:r>
-    </w:p>
-    <w:p>
-      <w:pPr>
-        <w:spacing w:after="0" w:line="240" w:lineRule="auto"/>
-      </w:pPr>
-    </w:p>
-    <w:p>
-      <w:pPr>
-        <w:spacing w:after="0" w:line="240" w:lineRule="auto"/>
-      </w:pPr>
-      <w:r>
-        <w:tab/>
-        <w:t xml:space="preserve">Thirdly with a </w:t>
-      </w:r>
-      <w:proofErr w:type="spellStart"/>
-      <w:r>
-        <w:t>dataSource</w:t>
-      </w:r>
-      <w:proofErr w:type="spellEnd"/>
-      <w:r>
-        <w:t xml:space="preserve"> defined we now can construct a Session Factory.  This is a hibernate session. Notice the </w:t>
-      </w:r>
-      <w:proofErr w:type="spellStart"/>
-      <w:r>
-        <w:t>dataSource</w:t>
-      </w:r>
-      <w:proofErr w:type="spellEnd"/>
-      <w:r>
-        <w:t xml:space="preserve"> is passed in .  Additionally the session will read artifacts from a property named </w:t>
-      </w:r>
-      <w:proofErr w:type="spellStart"/>
-      <w:r>
-        <w:t>packagesToScan</w:t>
-      </w:r>
-      <w:proofErr w:type="spellEnd"/>
-      <w:r>
-        <w:t xml:space="preserve">. There can be many packages , here we define only one because that is all we have provided Spring components for.  </w:t>
-      </w:r>
-      <w:r>
-        <w:t xml:space="preserve"> This is a Spring file that will be stored in Springs Context</w:t>
-      </w:r>
-      <w:r>
-        <w:t xml:space="preserve"> and can be retrieved with </w:t>
-      </w:r>
-      <w:proofErr w:type="spellStart"/>
-      <w:r>
-        <w:t>getBean</w:t>
-      </w:r>
-      <w:proofErr w:type="spellEnd"/>
-      <w:r>
-        <w:t>(“</w:t>
-      </w:r>
-      <w:proofErr w:type="spellStart"/>
-      <w:r>
-        <w:t>contactDao</w:t>
-      </w:r>
-      <w:proofErr w:type="spellEnd"/>
-      <w:r>
-        <w:t xml:space="preserve">”) that you will see. Eliminates the need for the new operator and as we grow in our Spring knowledge, you can </w:t>
-      </w:r>
-      <w:r>
-        <w:t xml:space="preserve">inject other Spring Beans into other files. </w:t>
-      </w:r>
-    </w:p>
-    <w:p>
-      <w:pPr>
-        <w:spacing w:after="0" w:line="240" w:lineRule="auto"/>
-      </w:pPr>
-    </w:p>
-    <w:p>
-      <w:pPr>
-        <w:spacing w:after="0" w:line="240" w:lineRule="auto"/>
-      </w:pPr>
-    </w:p>
-    <w:p>
-      <w:pPr>
-        <w:spacing w:after="0" w:line="240" w:lineRule="auto"/>
-      </w:pPr>
-      <w:r>
-        <w:t>@Repository("</w:t>
-      </w:r>
-      <w:proofErr w:type="spellStart"/>
-      <w:r>
-        <w:t>contactDao</w:t>
-      </w:r>
-      <w:proofErr w:type="spellEnd"/>
-      <w:r>
-        <w:t>")</w:t>
-      </w:r>
-    </w:p>
-    <w:p>
-      <w:pPr>
-        <w:spacing w:after="0" w:line="240" w:lineRule="auto"/>
-      </w:pPr>
-      <w:r>
-        <w:t>@Transactional</w:t>
-      </w:r>
-    </w:p>
-    <w:p>
-      <w:pPr>
-        <w:spacing w:after="0" w:line="240" w:lineRule="auto"/>
-      </w:pPr>
-      <w:r>
-        <w:t xml:space="preserve">public class </w:t>
-      </w:r>
-      <w:proofErr w:type="spellStart"/>
-      <w:r>
-        <w:t>ContactDaoImpl</w:t>
-      </w:r>
-      <w:proofErr w:type="spellEnd"/>
-      <w:r>
-        <w:t xml:space="preserve"> implements </w:t>
-      </w:r>
-      <w:proofErr w:type="spellStart"/>
-      <w:r>
-        <w:t>ContactDao</w:t>
-      </w:r>
-      <w:proofErr w:type="spellEnd"/>
-      <w:r>
-        <w:t>{</w:t>
-      </w:r>
-    </w:p>
-    <w:p>
-      <w:pPr>
-        <w:spacing w:after="0" w:line="240" w:lineRule="auto"/>
-      </w:pPr>
-    </w:p>
-    <w:p>
-      <w:pPr>
-        <w:spacing w:after="0" w:line="240" w:lineRule="auto"/>
-      </w:pPr>
-      <w:r>
-        <w:t xml:space="preserve">Finally the </w:t>
-      </w:r>
-      <w:proofErr w:type="spellStart"/>
-      <w:r>
-        <w:t>GolfTool</w:t>
-      </w:r>
-      <w:proofErr w:type="spellEnd"/>
-      <w:r>
-        <w:t xml:space="preserve"> is asked to construct itself, passing in the </w:t>
-      </w:r>
-      <w:proofErr w:type="spellStart"/>
-      <w:r>
-        <w:t>ContactDao</w:t>
-      </w:r>
-      <w:proofErr w:type="spellEnd"/>
-      <w:r>
-        <w:t xml:space="preserve"> that was retrieved from the Spring Context, and passes in the contacts that were retrieved from the </w:t>
-      </w:r>
-      <w:proofErr w:type="spellStart"/>
-      <w:r>
-        <w:t>ContactDao</w:t>
-      </w:r>
-      <w:proofErr w:type="spellEnd"/>
-      <w:r>
-        <w:t xml:space="preserve">.   Which leads to a couple of TODO  things we should get to soon.   </w:t>
-      </w:r>
-    </w:p>
-    <w:p>
-      <w:pPr>
-        <w:spacing w:after="0" w:line="240" w:lineRule="auto"/>
-      </w:pPr>
-    </w:p>
-    <w:p>
-      <w:pPr>
-        <w:spacing w:after="0" w:line="240" w:lineRule="auto"/>
-      </w:pPr>
-      <w:r>
-        <w:lastRenderedPageBreak/>
-        <w:t xml:space="preserve">The First TODO is why pass in the </w:t>
-      </w:r>
-      <w:proofErr w:type="spellStart"/>
-      <w:r>
-        <w:t>ContactDao</w:t>
-      </w:r>
-      <w:proofErr w:type="spellEnd"/>
-      <w:r>
-        <w:t xml:space="preserve">, and then pass in what we got from the Dao.  . Why not just pass in the DAO, and inside the tool use the DAO to get the list of contacts. </w:t>
-      </w:r>
-    </w:p>
-    <w:p>
-      <w:pPr>
-        <w:spacing w:after="0" w:line="240" w:lineRule="auto"/>
-      </w:pPr>
-    </w:p>
-    <w:p>
-      <w:pPr>
-        <w:spacing w:after="0" w:line="240" w:lineRule="auto"/>
-      </w:pPr>
-      <w:r>
-        <w:t xml:space="preserve">The second  TODO is the look in the </w:t>
-      </w:r>
-      <w:proofErr w:type="spellStart"/>
-      <w:r>
-        <w:t>GolfTool</w:t>
-      </w:r>
-      <w:proofErr w:type="spellEnd"/>
-      <w:r>
-        <w:t xml:space="preserve"> Constructor and make some</w:t>
-      </w:r>
-      <w:r>
-        <w:t xml:space="preserve"> </w:t>
-      </w:r>
-      <w:r>
-        <w:t>good</w:t>
-      </w:r>
-      <w:r>
-        <w:t xml:space="preserve"> </w:t>
-      </w:r>
-      <w:r>
-        <w:t xml:space="preserve">programming decisions about what to do with the </w:t>
-      </w:r>
-      <w:proofErr w:type="spellStart"/>
-      <w:r>
-        <w:t>GolfView</w:t>
-      </w:r>
-      <w:proofErr w:type="spellEnd"/>
-      <w:r>
-        <w:t xml:space="preserve"> and </w:t>
-      </w:r>
-      <w:proofErr w:type="spellStart"/>
-      <w:r>
-        <w:t>GolfModel</w:t>
-      </w:r>
-      <w:proofErr w:type="spellEnd"/>
-      <w:r>
-        <w:t xml:space="preserve">.   </w:t>
-      </w:r>
-      <w:r>
-        <w:t>A constructor of any  class is designed to accept arguments and to create and populate class members</w:t>
-      </w:r>
-      <w:r>
-        <w:t xml:space="preserve"> The Golf Tool instantiates a </w:t>
-      </w:r>
-      <w:proofErr w:type="spellStart"/>
-      <w:r>
-        <w:t>GolfModel</w:t>
-      </w:r>
-      <w:proofErr w:type="spellEnd"/>
-      <w:r>
-        <w:t xml:space="preserve"> and </w:t>
-      </w:r>
-      <w:proofErr w:type="spellStart"/>
-      <w:r>
-        <w:t>GolfView</w:t>
-      </w:r>
-      <w:proofErr w:type="spellEnd"/>
-      <w:r>
-        <w:t xml:space="preserve">.  Both of these are references to objects.  References to objects of this type should not be mutable.  Once The </w:t>
-      </w:r>
-      <w:proofErr w:type="spellStart"/>
-      <w:r>
-        <w:t>GolfView</w:t>
-      </w:r>
-      <w:proofErr w:type="spellEnd"/>
-      <w:r>
-        <w:t xml:space="preserve"> is created, we would not want to ever change it.   We may update is publically accessible members, but the reference points to a memory location.   Always make references of this sort final.  </w:t>
-      </w:r>
-      <w:r>
-        <w:t>What should we have done? Declare the objects final like</w:t>
-      </w:r>
-    </w:p>
-    <w:p>
-      <w:pPr>
-        <w:spacing w:after="0" w:line="240" w:lineRule="auto"/>
-      </w:pPr>
-    </w:p>
-    <w:p>
-      <w:pPr>
-        <w:spacing w:after="0" w:line="240" w:lineRule="auto"/>
-      </w:pPr>
-      <w:r>
-        <w:t xml:space="preserve">Instead of </w:t>
-      </w:r>
-    </w:p>
-    <w:p>
-      <w:pPr>
-        <w:spacing w:after="0" w:line="240" w:lineRule="auto"/>
-      </w:pPr>
-      <w:r>
-        <w:t xml:space="preserve">private </w:t>
-      </w:r>
-      <w:proofErr w:type="spellStart"/>
-      <w:r>
-        <w:t>GolfModel</w:t>
-      </w:r>
-      <w:proofErr w:type="spellEnd"/>
-      <w:r>
-        <w:t xml:space="preserve"> </w:t>
-      </w:r>
-      <w:proofErr w:type="spellStart"/>
-      <w:r>
-        <w:t>golfModel</w:t>
-      </w:r>
-      <w:proofErr w:type="spellEnd"/>
-      <w:r>
-        <w:t>;</w:t>
-      </w:r>
-    </w:p>
-    <w:p>
-      <w:pPr>
-        <w:spacing w:after="0" w:line="240" w:lineRule="auto"/>
-      </w:pPr>
-      <w:r>
-        <w:t xml:space="preserve">private </w:t>
-      </w:r>
-      <w:proofErr w:type="spellStart"/>
-      <w:r>
-        <w:t>GolfView</w:t>
-      </w:r>
-      <w:proofErr w:type="spellEnd"/>
-      <w:r>
-        <w:t xml:space="preserve"> </w:t>
-      </w:r>
-      <w:proofErr w:type="spellStart"/>
-      <w:r>
-        <w:t>golfView</w:t>
-      </w:r>
-      <w:proofErr w:type="spellEnd"/>
-      <w:r>
-        <w:t>;</w:t>
-      </w:r>
-    </w:p>
-    <w:p>
-      <w:pPr>
-        <w:spacing w:after="0" w:line="240" w:lineRule="auto"/>
-      </w:pPr>
-    </w:p>
-    <w:p>
-      <w:pPr>
-        <w:spacing w:after="0" w:line="240" w:lineRule="auto"/>
-      </w:pPr>
-      <w:r>
-        <w:t xml:space="preserve">private final </w:t>
-      </w:r>
-      <w:proofErr w:type="spellStart"/>
-      <w:r>
-        <w:t>GoflModel</w:t>
-      </w:r>
-      <w:proofErr w:type="spellEnd"/>
-      <w:r>
-        <w:t xml:space="preserve"> </w:t>
-      </w:r>
-      <w:proofErr w:type="spellStart"/>
-      <w:r>
-        <w:t>golfView</w:t>
-      </w:r>
-      <w:proofErr w:type="spellEnd"/>
-      <w:r>
-        <w:t>;</w:t>
-      </w:r>
-    </w:p>
-    <w:p>
-      <w:pPr>
-        <w:spacing w:after="0" w:line="240" w:lineRule="auto"/>
-      </w:pPr>
-      <w:r>
-        <w:t xml:space="preserve">private final </w:t>
-      </w:r>
-      <w:proofErr w:type="spellStart"/>
-      <w:r>
-        <w:t>GolfModel</w:t>
-      </w:r>
-      <w:proofErr w:type="spellEnd"/>
-      <w:r>
-        <w:t xml:space="preserve"> </w:t>
-      </w:r>
-      <w:proofErr w:type="spellStart"/>
-      <w:r>
-        <w:t>golfModel</w:t>
-      </w:r>
-      <w:proofErr w:type="spellEnd"/>
-      <w:r>
-        <w:t>;</w:t>
-      </w:r>
-    </w:p>
-    <w:p>
-      <w:pPr>
-        <w:spacing w:after="0" w:line="240" w:lineRule="auto"/>
-      </w:pPr>
-    </w:p>
-    <w:p>
-      <w:pPr>
-        <w:spacing w:after="0" w:line="240" w:lineRule="auto"/>
-      </w:pPr>
-      <w:r>
-        <w:t xml:space="preserve">In the Golf Tool Constructor </w:t>
-      </w:r>
-      <w:r>
-        <w:t xml:space="preserve">creates </w:t>
-      </w:r>
-      <w:r>
-        <w:t xml:space="preserve">these objects.  </w:t>
-      </w:r>
-    </w:p>
-    <w:p>
-      <w:pPr>
-        <w:spacing w:after="0" w:line="240" w:lineRule="auto"/>
-      </w:pPr>
-      <w:proofErr w:type="spellStart"/>
-      <w:r>
-        <w:t>golfModel</w:t>
-      </w:r>
-      <w:proofErr w:type="spellEnd"/>
-      <w:r>
-        <w:t xml:space="preserve"> = new </w:t>
-      </w:r>
-      <w:proofErr w:type="spellStart"/>
-      <w:r>
-        <w:t>GolfModel</w:t>
-      </w:r>
-      <w:proofErr w:type="spellEnd"/>
-      <w:r>
-        <w:t>(contacts);</w:t>
-      </w:r>
-    </w:p>
-    <w:p>
-      <w:pPr>
-        <w:spacing w:after="0" w:line="240" w:lineRule="auto"/>
-      </w:pPr>
-      <w:r>
-        <w:t xml:space="preserve"> </w:t>
-      </w:r>
-      <w:proofErr w:type="spellStart"/>
-      <w:r>
-        <w:t>golfView</w:t>
-      </w:r>
-      <w:proofErr w:type="spellEnd"/>
-      <w:r>
-        <w:t xml:space="preserve"> = new </w:t>
-      </w:r>
-      <w:proofErr w:type="spellStart"/>
-      <w:r>
-        <w:t>GolfView</w:t>
-      </w:r>
-      <w:proofErr w:type="spellEnd"/>
-      <w:r>
-        <w:t>(</w:t>
-      </w:r>
-      <w:proofErr w:type="spellStart"/>
-      <w:r>
-        <w:t>this,golfModel</w:t>
-      </w:r>
-      <w:proofErr w:type="spellEnd"/>
-      <w:r>
-        <w:t>);</w:t>
-      </w:r>
-    </w:p>
-    <w:p>
-      <w:pPr>
-        <w:spacing w:after="0" w:line="240" w:lineRule="auto"/>
-      </w:pPr>
-    </w:p>
-    <w:p>
-      <w:pPr>
-        <w:spacing w:after="0" w:line="240" w:lineRule="auto"/>
-      </w:pPr>
-      <w:r>
-        <w:t xml:space="preserve">Once they are created, </w:t>
-      </w:r>
-      <w:r>
-        <w:t xml:space="preserve"> any attempt to change them or create a new object with these </w:t>
-      </w:r>
-      <w:r>
-        <w:t xml:space="preserve">members </w:t>
-      </w:r>
-      <w:r>
-        <w:t xml:space="preserve">will be a compilation error.  Try if for yourself.   Create a private final String </w:t>
-      </w:r>
-      <w:proofErr w:type="spellStart"/>
-      <w:r>
-        <w:t>fooString</w:t>
-      </w:r>
-      <w:proofErr w:type="spellEnd"/>
-      <w:r>
-        <w:t xml:space="preserve"> = “foo”;  Somewhere in your program  try to set </w:t>
-      </w:r>
-      <w:proofErr w:type="spellStart"/>
-      <w:r>
-        <w:t>fooString</w:t>
-      </w:r>
-      <w:proofErr w:type="spellEnd"/>
-      <w:r>
-        <w:t xml:space="preserve"> to a different value. It will simply not compile. </w:t>
-      </w:r>
-      <w:r>
-        <w:t xml:space="preserve"> It will complain about not being able to modify a final variable. </w:t>
-      </w:r>
-    </w:p>
-    <w:p>
-      <w:pPr>
-        <w:spacing w:after="0" w:line="240" w:lineRule="auto"/>
-      </w:pPr>
-    </w:p>
-    <w:p>
-      <w:pPr>
-        <w:spacing w:after="0" w:line="240" w:lineRule="auto"/>
-      </w:pPr>
-      <w:r>
-        <w:t xml:space="preserve">Should do </w:t>
-      </w:r>
-      <w:r>
-        <w:t>the same</w:t>
-      </w:r>
-      <w:r>
-        <w:t xml:space="preserve"> thing  with </w:t>
-      </w:r>
-      <w:proofErr w:type="spellStart"/>
-      <w:r>
-        <w:t>ContactDao</w:t>
-      </w:r>
-      <w:proofErr w:type="spellEnd"/>
-      <w:r>
-        <w:t xml:space="preserve">.  We do not want a different reference to that object either. </w:t>
-      </w:r>
-    </w:p>
-    <w:p>
-      <w:pPr>
-        <w:spacing w:after="0" w:line="240" w:lineRule="auto"/>
-      </w:pPr>
-    </w:p>
-    <w:p>
-      <w:pPr>
-        <w:spacing w:after="0" w:line="240" w:lineRule="auto"/>
-      </w:pPr>
-      <w:r>
-        <w:t xml:space="preserve">Once the Golf Tool is constructed, the following 3 lines show the Contacts Frame where most of the interaction with Contact will take place.  The Main App should not be </w:t>
-      </w:r>
-      <w:r>
-        <w:t xml:space="preserve">a </w:t>
-      </w:r>
-      <w:r>
-        <w:t>controller</w:t>
-      </w:r>
-      <w:r>
-        <w:t xml:space="preserve"> for</w:t>
-      </w:r>
-      <w:r>
-        <w:t xml:space="preserve"> anything in the Golf MVC Framework  This work should take place in the  Golf Tool  and Golf View.  There should be a </w:t>
-      </w:r>
-      <w:r>
-        <w:t>method in</w:t>
-      </w:r>
-      <w:r>
-        <w:t xml:space="preserve"> the </w:t>
-      </w:r>
-      <w:r>
-        <w:t>Golf View</w:t>
-      </w:r>
-      <w:r>
-        <w:t xml:space="preserve">  that sets its size, and sets its own visibility. . The Tool will call this method to show bring the Golf View up. </w:t>
-      </w:r>
-    </w:p>
-    <w:p>
-      <w:pPr>
-        <w:spacing w:after="0" w:line="240" w:lineRule="auto"/>
-      </w:pPr>
-    </w:p>
-    <w:p>
-      <w:pPr>
-        <w:spacing w:after="0" w:line="240" w:lineRule="auto"/>
-      </w:pPr>
-      <w:r>
-        <w:t xml:space="preserve">With these changes in place </w:t>
-      </w:r>
-      <w:proofErr w:type="spellStart"/>
-      <w:r>
-        <w:t>setVisible</w:t>
-      </w:r>
-      <w:proofErr w:type="spellEnd"/>
-      <w:r>
-        <w:t xml:space="preserve"> to True brings the Golf View to life and you will see the contact panel. </w:t>
-      </w:r>
-    </w:p>
-    <w:p>
-      <w:pPr>
-        <w:spacing w:after="0" w:line="240" w:lineRule="auto"/>
-      </w:pPr>
-    </w:p>
-    <w:p>
-      <w:pPr>
-        <w:spacing w:after="0" w:line="240" w:lineRule="auto"/>
-      </w:pPr>
-    </w:p>
-    <w:p>
-      <w:pPr>
-        <w:pStyle w:val="Heading2"/>
-      </w:pPr>
-      <w:r>
-        <w:t>Model View Controller</w:t>
-      </w:r>
-    </w:p>
-    <w:p>
-      <w:pPr>
-        <w:spacing w:after="0" w:line="240" w:lineRule="auto"/>
-      </w:pPr>
-    </w:p>
-    <w:p>
-      <w:pPr>
-        <w:spacing w:after="0" w:line="240" w:lineRule="auto"/>
-      </w:pPr>
-      <w:proofErr w:type="spellStart"/>
-      <w:r>
-        <w:t>Lets</w:t>
-      </w:r>
-      <w:proofErr w:type="spellEnd"/>
-      <w:r>
-        <w:t xml:space="preserve"> look at our first example of this. </w:t>
-      </w:r>
-    </w:p>
-    <w:p>
-      <w:pPr>
-        <w:spacing w:after="0" w:line="240" w:lineRule="auto"/>
-      </w:pPr>
-      <w:r>
-        <w:t xml:space="preserve">Ideally the Controller is the traffic cop of the program.  The controller handles business logic like going to the Persistence Layer to get contacts, scores, and contact details.  The controller also handles communication between the Model and The View. When a user selects a Button for example to save contacts, we do not want to mix business logic with View , so the View notifies the tool of this save , and passes the data to be persisted along. </w:t>
-      </w:r>
-    </w:p>
-    <w:p>
-      <w:pPr>
-        <w:spacing w:after="0" w:line="240" w:lineRule="auto"/>
-      </w:pPr>
-    </w:p>
-    <w:p>
-      <w:pPr>
-        <w:spacing w:after="0" w:line="240" w:lineRule="auto"/>
-      </w:pPr>
-      <w:r>
-        <w:t xml:space="preserve">The Ideal behind the view is it can be swapped out with little impact to the program.  A view may be represented by Swing,  HTML, </w:t>
+      <w:r>
+        <w:t xml:space="preserve">ith little impact to the program.  A view may be represented by Swing,  HTML, </w:t>
       </w:r>
       <w:proofErr w:type="spellStart"/>
       <w:r>
@@ -3543,6 +4455,28 @@
       <w:szCs w:val="24"/>
     </w:rPr>
   </w:style>
+  <w:style w:type="paragraph" w:styleId="Heading4">
+    <w:name w:val="heading 4"/>
+    <w:basedOn w:val="Normal"/>
+    <w:next w:val="Normal"/>
+    <w:link w:val="Heading4Char"/>
+    <w:uiPriority w:val="9"/>
+    <w:unhideWhenUsed/>
+    <w:qFormat/>
+    <w:rsid w:val="00531395"/>
+    <w:pPr>
+      <w:keepNext/>
+      <w:keepLines/>
+      <w:spacing w:before="40" w:after="0"/>
+      <w:outlineLvl w:val="3"/>
+    </w:pPr>
+    <w:rPr>
+      <w:rFonts w:asciiTheme="majorHAnsi" w:eastAsiaTheme="majorEastAsia" w:hAnsiTheme="majorHAnsi" w:cstheme="majorBidi"/>
+      <w:i/>
+      <w:iCs/>
+      <w:color w:val="2E74B5" w:themeColor="accent1" w:themeShade="BF"/>
+    </w:rPr>
+  </w:style>
   <w:style w:type="character" w:default="1" w:styleId="DefaultParagraphFont">
     <w:name w:val="Default Paragraph Font"/>
     <w:uiPriority w:val="1"/>
@@ -3619,6 +4553,92 @@
       <w:ind w:left="720"/>
       <w:contextualSpacing/>
     </w:pPr>
+  </w:style>
+  <w:style w:type="paragraph" w:styleId="HTMLPreformatted">
+    <w:name w:val="HTML Preformatted"/>
+    <w:basedOn w:val="Normal"/>
+    <w:link w:val="HTMLPreformattedChar"/>
+    <w:uiPriority w:val="99"/>
+    <w:semiHidden/>
+    <w:unhideWhenUsed/>
+    <w:rsid w:val="00C61D53"/>
+    <w:pPr>
+      <w:tabs>
+        <w:tab w:val="left" w:pos="916"/>
+        <w:tab w:val="left" w:pos="1832"/>
+        <w:tab w:val="left" w:pos="2748"/>
+        <w:tab w:val="left" w:pos="3664"/>
+        <w:tab w:val="left" w:pos="4580"/>
+        <w:tab w:val="left" w:pos="5496"/>
+        <w:tab w:val="left" w:pos="6412"/>
+        <w:tab w:val="left" w:pos="7328"/>
+        <w:tab w:val="left" w:pos="8244"/>
+        <w:tab w:val="left" w:pos="9160"/>
+        <w:tab w:val="left" w:pos="10076"/>
+        <w:tab w:val="left" w:pos="10992"/>
+        <w:tab w:val="left" w:pos="11908"/>
+        <w:tab w:val="left" w:pos="12824"/>
+        <w:tab w:val="left" w:pos="13740"/>
+        <w:tab w:val="left" w:pos="14656"/>
+      </w:tabs>
+      <w:spacing w:after="0" w:line="240" w:lineRule="auto"/>
+    </w:pPr>
+    <w:rPr>
+      <w:rFonts w:ascii="Courier New" w:eastAsia="Times New Roman" w:hAnsi="Courier New" w:cs="Courier New"/>
+      <w:sz w:val="20"/>
+      <w:szCs w:val="20"/>
+    </w:rPr>
+  </w:style>
+  <w:style w:type="character" w:customStyle="1" w:styleId="HTMLPreformattedChar">
+    <w:name w:val="HTML Preformatted Char"/>
+    <w:basedOn w:val="DefaultParagraphFont"/>
+    <w:link w:val="HTMLPreformatted"/>
+    <w:uiPriority w:val="99"/>
+    <w:semiHidden/>
+    <w:rsid w:val="00C61D53"/>
+    <w:rPr>
+      <w:rFonts w:ascii="Courier New" w:eastAsia="Times New Roman" w:hAnsi="Courier New" w:cs="Courier New"/>
+      <w:sz w:val="20"/>
+      <w:szCs w:val="20"/>
+    </w:rPr>
+  </w:style>
+  <w:style w:type="character" w:customStyle="1" w:styleId="typ">
+    <w:name w:val="typ"/>
+    <w:basedOn w:val="DefaultParagraphFont"/>
+    <w:rsid w:val="00C61D53"/>
+  </w:style>
+  <w:style w:type="character" w:customStyle="1" w:styleId="pln">
+    <w:name w:val="pln"/>
+    <w:basedOn w:val="DefaultParagraphFont"/>
+    <w:rsid w:val="00C61D53"/>
+  </w:style>
+  <w:style w:type="character" w:customStyle="1" w:styleId="pun">
+    <w:name w:val="pun"/>
+    <w:basedOn w:val="DefaultParagraphFont"/>
+    <w:rsid w:val="00C61D53"/>
+  </w:style>
+  <w:style w:type="character" w:customStyle="1" w:styleId="lit">
+    <w:name w:val="lit"/>
+    <w:basedOn w:val="DefaultParagraphFont"/>
+    <w:rsid w:val="00C61D53"/>
+  </w:style>
+  <w:style w:type="character" w:customStyle="1" w:styleId="kwd">
+    <w:name w:val="kwd"/>
+    <w:basedOn w:val="DefaultParagraphFont"/>
+    <w:rsid w:val="00C61D53"/>
+  </w:style>
+  <w:style w:type="character" w:customStyle="1" w:styleId="Heading4Char">
+    <w:name w:val="Heading 4 Char"/>
+    <w:basedOn w:val="DefaultParagraphFont"/>
+    <w:link w:val="Heading4"/>
+    <w:uiPriority w:val="9"/>
+    <w:rsid w:val="00531395"/>
+    <w:rPr>
+      <w:rFonts w:asciiTheme="majorHAnsi" w:eastAsiaTheme="majorEastAsia" w:hAnsiTheme="majorHAnsi" w:cstheme="majorBidi"/>
+      <w:i/>
+      <w:iCs/>
+      <w:color w:val="2E74B5" w:themeColor="accent1" w:themeShade="BF"/>
+    </w:rPr>
   </w:style>
 </w:styles>
 </file>

</xml_diff>